<commit_message>
finished documentation for milestone 1
</commit_message>
<xml_diff>
--- a/Navigator - Accelerators - Cloud Deployment Solution.docx
+++ b/Navigator - Accelerators - Cloud Deployment Solution.docx
@@ -10,6 +10,7 @@
       </w:pPr>
       <w:r>
         <w:rPr>
+          <w:noProof/>
           <w:lang w:val="nb-NO" w:eastAsia="nb-NO"/>
         </w:rPr>
         <w:drawing>
@@ -112,6 +113,7 @@
       </w:pPr>
       <w:r>
         <w:rPr>
+          <w:noProof/>
           <w:lang w:val="nb-NO" w:eastAsia="nb-NO"/>
         </w:rPr>
         <mc:AlternateContent>
@@ -573,13 +575,13 @@
               <w:ind w:left="0"/>
               <w:rPr>
                 <w:color w:val="CF022B"/>
-                <w:lang w:val="nb-NO"/>
+                <w:lang w:val="en-US"/>
               </w:rPr>
             </w:pPr>
             <w:r>
               <w:rPr>
                 <w:color w:val="CF022B"/>
-                <w:lang w:val="nb-NO"/>
+                <w:lang w:val="en-US"/>
               </w:rPr>
               <w:t>Navigator Accelerator</w:t>
             </w:r>
@@ -590,13 +592,13 @@
               <w:ind w:left="0"/>
               <w:rPr>
                 <w:color w:val="CF022B"/>
-                <w:lang w:val="nb-NO"/>
+                <w:lang w:val="en-US"/>
               </w:rPr>
             </w:pPr>
             <w:r>
               <w:rPr>
                 <w:color w:val="CF022B"/>
-                <w:lang w:val="nb-NO"/>
+                <w:lang w:val="en-US"/>
               </w:rPr>
               <w:t>Cloud Deployment Solution</w:t>
             </w:r>
@@ -607,13 +609,13 @@
               <w:ind w:left="0"/>
               <w:rPr>
                 <w:color w:val="CF022B"/>
-                <w:lang w:val="nb-NO"/>
+                <w:lang w:val="en-US"/>
               </w:rPr>
             </w:pPr>
             <w:r>
               <w:rPr>
                 <w:color w:val="CF022B"/>
-                <w:lang w:val="nb-NO"/>
+                <w:lang w:val="en-US"/>
               </w:rPr>
               <w:t>Azure</w:t>
             </w:r>
@@ -633,7 +635,7 @@
               <w:pStyle w:val="TitredePremirepage"/>
               <w:rPr>
                 <w:color w:val="CF022B"/>
-                <w:lang w:val="nb-NO"/>
+                <w:lang w:val="en-US"/>
               </w:rPr>
             </w:pPr>
           </w:p>
@@ -654,7 +656,7 @@
               <w:pStyle w:val="Normalsansretrait"/>
               <w:rPr>
                 <w:sz w:val="20"/>
-                <w:lang w:val="nb-NO"/>
+                <w:lang w:val="en-US"/>
               </w:rPr>
             </w:pPr>
           </w:p>
@@ -669,7 +671,7 @@
               <w:pStyle w:val="Normalsansretrait"/>
               <w:rPr>
                 <w:sz w:val="20"/>
-                <w:lang w:val="nb-NO"/>
+                <w:lang w:val="en-US"/>
               </w:rPr>
             </w:pPr>
           </w:p>
@@ -4032,6 +4034,7 @@
       </w:pPr>
       <w:r>
         <w:rPr>
+          <w:noProof/>
           <w:lang w:val="nb-NO" w:eastAsia="nb-NO"/>
         </w:rPr>
         <w:drawing>
@@ -4115,6 +4118,7 @@
           <w:color w:val="000000"/>
           <w:sz w:val="22"/>
           <w:szCs w:val="22"/>
+          <w:lang w:val="fr-FR"/>
         </w:rPr>
       </w:pPr>
       <w:r>
@@ -4123,6 +4127,7 @@
           <w:color w:val="000000"/>
           <w:sz w:val="22"/>
           <w:szCs w:val="22"/>
+          <w:lang w:val="fr-FR"/>
         </w:rPr>
         <w:t xml:space="preserve">Cloud Formations: </w:t>
       </w:r>
@@ -4134,7 +4139,6 @@
             <w:noProof w:val="0"/>
             <w:sz w:val="22"/>
             <w:szCs w:val="22"/>
-            <w:lang w:val="nb-NO"/>
           </w:rPr>
           <w:t>https://aws.amazon.com/cloudformation/</w:t>
         </w:r>
@@ -4248,10 +4252,13 @@
           <w:noProof w:val="0"/>
           <w:sz w:val="22"/>
           <w:szCs w:val="22"/>
-          <w:lang w:val="nb-NO"/>
-        </w:rPr>
-      </w:pPr>
-      <w:r>
+          <w:lang w:val="de-DE"/>
+        </w:rPr>
+      </w:pPr>
+      <w:r>
+        <w:rPr>
+          <w:lang w:val="de-DE"/>
+        </w:rPr>
         <w:t xml:space="preserve">Lenke: </w:t>
       </w:r>
       <w:hyperlink r:id="rId16" w:history="1">
@@ -4262,7 +4269,7 @@
             <w:noProof w:val="0"/>
             <w:sz w:val="22"/>
             <w:szCs w:val="22"/>
-            <w:lang w:val="nb-NO"/>
+            <w:lang w:val="de-DE"/>
           </w:rPr>
           <w:t>https://resources.azure.com/subscriptions</w:t>
         </w:r>
@@ -4277,6 +4284,7 @@
           <w:color w:val="000000"/>
           <w:sz w:val="22"/>
           <w:szCs w:val="22"/>
+          <w:lang w:val="de-DE"/>
         </w:rPr>
       </w:pPr>
     </w:p>
@@ -4287,7 +4295,6 @@
           <w:lang w:val="nb-NO"/>
         </w:rPr>
       </w:pPr>
-      <w:bookmarkStart w:id="22" w:name="_GoBack"/>
       <w:r>
         <w:rPr>
           <w:lang w:val="nb-NO"/>
@@ -4328,47 +4335,1005 @@
           <w:lang w:val="nb-NO"/>
         </w:rPr>
       </w:pPr>
-      <w:bookmarkStart w:id="23" w:name="_Toc454441941"/>
+      <w:bookmarkStart w:id="22" w:name="_Toc454441941"/>
       <w:r>
         <w:rPr>
           <w:lang w:val="nb-NO"/>
         </w:rPr>
         <w:t>Azure Resource Manager (ARM)</w:t>
+      </w:r>
+      <w:bookmarkEnd w:id="22"/>
+    </w:p>
+    <w:p>
+      <w:pPr>
+        <w:pStyle w:val="Heading3"/>
+        <w:rPr>
+          <w:lang w:val="nb-NO"/>
+        </w:rPr>
+      </w:pPr>
+      <w:bookmarkStart w:id="23" w:name="_Toc454441942"/>
+      <w:r>
+        <w:rPr>
+          <w:lang w:val="nb-NO"/>
+        </w:rPr>
+        <w:t>ARM Templates</w:t>
       </w:r>
       <w:bookmarkEnd w:id="23"/>
     </w:p>
     <w:p>
       <w:pPr>
+        <w:ind w:left="561"/>
+        <w:rPr>
+          <w:lang w:val="nb-NO"/>
+        </w:rPr>
+      </w:pPr>
+      <w:r>
+        <w:rPr>
+          <w:lang w:val="nb-NO"/>
+        </w:rPr>
+        <w:t>En ARM Template er et JSON-dokument som beskriver en infrastruktur i Azure. Den har følgende hoveddeler:</w:t>
+      </w:r>
+    </w:p>
+    <w:p>
+      <w:pPr>
+        <w:pStyle w:val="ListParagraph"/>
+        <w:numPr>
+          <w:ilvl w:val="0"/>
+          <w:numId w:val="27"/>
+        </w:numPr>
+      </w:pPr>
+      <w:r>
+        <w:rPr>
+          <w:b/>
+        </w:rPr>
+        <w:t xml:space="preserve">$schema </w:t>
+      </w:r>
+      <w:r>
+        <w:t xml:space="preserve">– Dette er lokasjonen hvor man finner schema-filen som beskriver templatespråket. </w:t>
+      </w:r>
+      <w:r>
+        <w:t>Påkrevd</w:t>
+      </w:r>
+    </w:p>
+    <w:p>
+      <w:pPr>
+        <w:pStyle w:val="ListParagraph"/>
+        <w:numPr>
+          <w:ilvl w:val="0"/>
+          <w:numId w:val="27"/>
+        </w:numPr>
+      </w:pPr>
+      <w:r>
+        <w:rPr>
+          <w:b/>
+        </w:rPr>
+        <w:t xml:space="preserve">contentVersion </w:t>
+      </w:r>
+      <w:r>
+        <w:t>– Versjonen til templaten.</w:t>
+      </w:r>
+      <w:r>
+        <w:t xml:space="preserve"> Påkrevd</w:t>
+      </w:r>
+    </w:p>
+    <w:p>
+      <w:pPr>
+        <w:pStyle w:val="ListParagraph"/>
+        <w:numPr>
+          <w:ilvl w:val="0"/>
+          <w:numId w:val="27"/>
+        </w:numPr>
+      </w:pPr>
+      <w:r>
+        <w:rPr>
+          <w:b/>
+        </w:rPr>
+        <w:t>Parameters</w:t>
+      </w:r>
+      <w:r>
+        <w:t xml:space="preserve"> – Parametre som brukes når man spesifiserer ressursene. Man kan sette en </w:t>
+      </w:r>
+      <w:r>
+        <w:t>defaultValue</w:t>
+      </w:r>
+      <w:r>
+        <w:t xml:space="preserve"> og spesifisere allowed</w:t>
+      </w:r>
+      <w:r>
+        <w:t>Values</w:t>
+      </w:r>
+      <w:r>
+        <w:t>.</w:t>
+      </w:r>
+      <w:r>
+        <w:t xml:space="preserve"> Når templaten skal brukes kan </w:t>
+      </w:r>
+      <w:r>
+        <w:t>parameterne</w:t>
+      </w:r>
+      <w:r>
+        <w:t xml:space="preserve"> spesifiseres i en egen parameter</w:t>
+      </w:r>
+      <w:r>
+        <w:t>-</w:t>
+      </w:r>
+      <w:r>
+        <w:t>fil slik at templaten er gjenbrukbar. Valgfritt.</w:t>
+      </w:r>
+    </w:p>
+    <w:p>
+      <w:pPr>
+        <w:pStyle w:val="ListParagraph"/>
+        <w:numPr>
+          <w:ilvl w:val="0"/>
+          <w:numId w:val="27"/>
+        </w:numPr>
+      </w:pPr>
+      <w:r>
+        <w:rPr>
+          <w:b/>
+        </w:rPr>
+        <w:t xml:space="preserve">Variables </w:t>
+      </w:r>
+      <w:r>
+        <w:t>–</w:t>
+      </w:r>
+      <w:r>
+        <w:t xml:space="preserve"> </w:t>
+      </w:r>
+      <w:r>
+        <w:t>Verdier som er satt direkte i templaten. Kan være «hardkodet» eller basert på parameterne. Valgfritt.</w:t>
+      </w:r>
+    </w:p>
+    <w:p>
+      <w:pPr>
+        <w:pStyle w:val="ListParagraph"/>
+        <w:numPr>
+          <w:ilvl w:val="0"/>
+          <w:numId w:val="27"/>
+        </w:numPr>
+      </w:pPr>
+      <w:r>
+        <w:rPr>
+          <w:b/>
+        </w:rPr>
+        <w:t xml:space="preserve">Resources </w:t>
+      </w:r>
+      <w:r>
+        <w:t>– Beskriver ressursene som skal rulles ut.</w:t>
+      </w:r>
+      <w:r>
+        <w:t xml:space="preserve"> Dette er et array av ressurser.</w:t>
+      </w:r>
+      <w:r>
+        <w:t xml:space="preserve"> Påkrevd.</w:t>
+      </w:r>
+    </w:p>
+    <w:p>
+      <w:pPr>
+        <w:pStyle w:val="ListParagraph"/>
+        <w:numPr>
+          <w:ilvl w:val="0"/>
+          <w:numId w:val="27"/>
+        </w:numPr>
+      </w:pPr>
+      <w:r>
+        <w:rPr>
+          <w:b/>
+        </w:rPr>
+        <w:t xml:space="preserve">Output </w:t>
+      </w:r>
+      <w:r>
+        <w:t>– Informasjon som returneres etter utrulling. Valgfritt.</w:t>
+      </w:r>
+    </w:p>
+    <w:p>
+      <w:pPr>
+        <w:ind w:left="709"/>
+        <w:rPr>
+          <w:lang w:val="nb-NO"/>
+        </w:rPr>
+      </w:pPr>
+      <w:r>
+        <w:rPr>
+          <w:lang w:val="nb-NO"/>
+        </w:rPr>
+        <w:t>En minimal template uten noen ressurser ser typisk slik ut</w:t>
+      </w:r>
+    </w:p>
+    <w:p>
+      <w:pPr>
+        <w:ind w:left="709"/>
+        <w:rPr>
+          <w:lang w:val="nb-NO"/>
+        </w:rPr>
+      </w:pPr>
+      <w:r>
+        <w:rPr>
+          <w:noProof/>
+          <w:lang w:val="nb-NO" w:eastAsia="nb-NO"/>
+        </w:rPr>
+        <w:drawing>
+          <wp:inline distT="0" distB="0" distL="0" distR="0" wp14:anchorId="6BC87AC7" wp14:editId="29E0CA26">
+            <wp:extent cx="5707875" cy="2377646"/>
+            <wp:effectExtent l="0" t="0" r="7620" b="3810"/>
+            <wp:docPr id="3" name="Picture 3"/>
+            <wp:cNvGraphicFramePr>
+              <a:graphicFrameLocks xmlns:a="http://schemas.openxmlformats.org/drawingml/2006/main" noChangeAspect="1"/>
+            </wp:cNvGraphicFramePr>
+            <a:graphic xmlns:a="http://schemas.openxmlformats.org/drawingml/2006/main">
+              <a:graphicData uri="http://schemas.openxmlformats.org/drawingml/2006/picture">
+                <pic:pic xmlns:pic="http://schemas.openxmlformats.org/drawingml/2006/picture">
+                  <pic:nvPicPr>
+                    <pic:cNvPr id="3" name="9242A55.tmp"/>
+                    <pic:cNvPicPr/>
+                  </pic:nvPicPr>
+                  <pic:blipFill>
+                    <a:blip r:embed="rId17">
+                      <a:extLst>
+                        <a:ext uri="{28A0092B-C50C-407E-A947-70E740481C1C}">
+                          <a14:useLocalDpi xmlns:a14="http://schemas.microsoft.com/office/drawing/2010/main" val="0"/>
+                        </a:ext>
+                      </a:extLst>
+                    </a:blip>
+                    <a:stretch>
+                      <a:fillRect/>
+                    </a:stretch>
+                  </pic:blipFill>
+                  <pic:spPr>
+                    <a:xfrm>
+                      <a:off x="0" y="0"/>
+                      <a:ext cx="5707875" cy="2377646"/>
+                    </a:xfrm>
+                    <a:prstGeom prst="rect">
+                      <a:avLst/>
+                    </a:prstGeom>
+                  </pic:spPr>
+                </pic:pic>
+              </a:graphicData>
+            </a:graphic>
+          </wp:inline>
+        </w:drawing>
+      </w:r>
+    </w:p>
+    <w:p>
+      <w:pPr>
+        <w:ind w:left="709"/>
+        <w:rPr>
+          <w:lang w:val="nb-NO"/>
+        </w:rPr>
+      </w:pPr>
+      <w:r>
+        <w:rPr>
+          <w:lang w:val="nb-NO"/>
+        </w:rPr>
+        <w:t xml:space="preserve">ARM Templates støtter inline funksjonskall i templaten. </w:t>
+      </w:r>
+      <w:r>
+        <w:rPr>
+          <w:lang w:val="nb-NO"/>
+        </w:rPr>
+        <w:t>Disse utføres ved å omringe en verdi med firkantparenteser</w:t>
+      </w:r>
+      <w:r>
+        <w:rPr>
+          <w:noProof/>
+          <w:lang w:val="nb-NO" w:eastAsia="nb-NO"/>
+        </w:rPr>
+        <w:drawing>
+          <wp:inline distT="0" distB="0" distL="0" distR="0" wp14:anchorId="200F2234" wp14:editId="32E31852">
+            <wp:extent cx="1623201" cy="160034"/>
+            <wp:effectExtent l="0" t="0" r="0" b="0"/>
+            <wp:docPr id="7" name="Picture 7"/>
+            <wp:cNvGraphicFramePr>
+              <a:graphicFrameLocks xmlns:a="http://schemas.openxmlformats.org/drawingml/2006/main" noChangeAspect="1"/>
+            </wp:cNvGraphicFramePr>
+            <a:graphic xmlns:a="http://schemas.openxmlformats.org/drawingml/2006/main">
+              <a:graphicData uri="http://schemas.openxmlformats.org/drawingml/2006/picture">
+                <pic:pic xmlns:pic="http://schemas.openxmlformats.org/drawingml/2006/picture">
+                  <pic:nvPicPr>
+                    <pic:cNvPr id="7" name="924B48B.tmp"/>
+                    <pic:cNvPicPr/>
+                  </pic:nvPicPr>
+                  <pic:blipFill>
+                    <a:blip r:embed="rId18">
+                      <a:extLst>
+                        <a:ext uri="{28A0092B-C50C-407E-A947-70E740481C1C}">
+                          <a14:useLocalDpi xmlns:a14="http://schemas.microsoft.com/office/drawing/2010/main" val="0"/>
+                        </a:ext>
+                      </a:extLst>
+                    </a:blip>
+                    <a:stretch>
+                      <a:fillRect/>
+                    </a:stretch>
+                  </pic:blipFill>
+                  <pic:spPr>
+                    <a:xfrm>
+                      <a:off x="0" y="0"/>
+                      <a:ext cx="1623201" cy="160034"/>
+                    </a:xfrm>
+                    <a:prstGeom prst="rect">
+                      <a:avLst/>
+                    </a:prstGeom>
+                  </pic:spPr>
+                </pic:pic>
+              </a:graphicData>
+            </a:graphic>
+          </wp:inline>
+        </w:drawing>
+      </w:r>
+      <w:r>
+        <w:rPr>
+          <w:lang w:val="nb-NO"/>
+        </w:rPr>
+        <w:t>.</w:t>
+      </w:r>
+    </w:p>
+    <w:p>
+      <w:pPr>
+        <w:ind w:left="709"/>
+        <w:rPr>
+          <w:lang w:val="nb-NO"/>
+        </w:rPr>
+      </w:pPr>
+      <w:r>
+        <w:rPr>
+          <w:lang w:val="nb-NO"/>
+        </w:rPr>
+        <w:t xml:space="preserve">For eksempel kan man hente den geografiske plasseringen til ressursgruppen denne templaten tilhører ved bruke </w:t>
+      </w:r>
+      <w:r>
+        <w:rPr>
+          <w:noProof/>
+          <w:lang w:val="nb-NO" w:eastAsia="nb-NO"/>
+        </w:rPr>
+        <w:drawing>
+          <wp:inline distT="0" distB="0" distL="0" distR="0" wp14:anchorId="64FC2E5C" wp14:editId="3461B4B1">
+            <wp:extent cx="2476715" cy="121931"/>
+            <wp:effectExtent l="0" t="0" r="0" b="0"/>
+            <wp:docPr id="8" name="Picture 8"/>
+            <wp:cNvGraphicFramePr>
+              <a:graphicFrameLocks xmlns:a="http://schemas.openxmlformats.org/drawingml/2006/main" noChangeAspect="1"/>
+            </wp:cNvGraphicFramePr>
+            <a:graphic xmlns:a="http://schemas.openxmlformats.org/drawingml/2006/main">
+              <a:graphicData uri="http://schemas.openxmlformats.org/drawingml/2006/picture">
+                <pic:pic xmlns:pic="http://schemas.openxmlformats.org/drawingml/2006/picture">
+                  <pic:nvPicPr>
+                    <pic:cNvPr id="8" name="924BF45.tmp"/>
+                    <pic:cNvPicPr/>
+                  </pic:nvPicPr>
+                  <pic:blipFill>
+                    <a:blip r:embed="rId19">
+                      <a:extLst>
+                        <a:ext uri="{28A0092B-C50C-407E-A947-70E740481C1C}">
+                          <a14:useLocalDpi xmlns:a14="http://schemas.microsoft.com/office/drawing/2010/main" val="0"/>
+                        </a:ext>
+                      </a:extLst>
+                    </a:blip>
+                    <a:stretch>
+                      <a:fillRect/>
+                    </a:stretch>
+                  </pic:blipFill>
+                  <pic:spPr>
+                    <a:xfrm>
+                      <a:off x="0" y="0"/>
+                      <a:ext cx="2476715" cy="121931"/>
+                    </a:xfrm>
+                    <a:prstGeom prst="rect">
+                      <a:avLst/>
+                    </a:prstGeom>
+                  </pic:spPr>
+                </pic:pic>
+              </a:graphicData>
+            </a:graphic>
+          </wp:inline>
+        </w:drawing>
+      </w:r>
+      <w:r>
+        <w:rPr>
+          <w:lang w:val="nb-NO"/>
+        </w:rPr>
+        <w:t xml:space="preserve">. De mest brukte funksjonene er ‘variables’ og ‘parameters’ som gjør at man kan referere til variablene og parameterne i templaten. En komplett liste over tilgjengelige funksjoner finnes her </w:t>
+      </w:r>
+      <w:hyperlink r:id="rId20" w:history="1">
+        <w:r>
+          <w:rPr>
+            <w:rStyle w:val="Hyperlink"/>
+            <w:noProof w:val="0"/>
+            <w:lang w:val="nb-NO"/>
+          </w:rPr>
+          <w:t>https://azure.microsoft.com/en-us/documentation/articles/resource-group-template-functions/</w:t>
+        </w:r>
+      </w:hyperlink>
+      <w:r>
+        <w:rPr>
+          <w:lang w:val="nb-NO"/>
+        </w:rPr>
+        <w:t>.</w:t>
+      </w:r>
+    </w:p>
+    <w:p>
+      <w:pPr>
+        <w:pStyle w:val="Heading4"/>
+      </w:pPr>
+      <w:r>
+        <w:lastRenderedPageBreak/>
+        <w:t>Resources</w:t>
+      </w:r>
+    </w:p>
+    <w:p>
+      <w:pPr>
+        <w:pStyle w:val="SteriaNormal"/>
+        <w:ind w:left="1191"/>
+        <w:rPr>
+          <w:lang w:val="nb-NO"/>
+        </w:rPr>
+      </w:pPr>
+      <w:r>
+        <w:rPr>
+          <w:lang w:val="nb-NO"/>
+        </w:rPr>
+        <w:t xml:space="preserve">ARMTemplate-ressurser er forhåndsdefinert i Azure. </w:t>
+      </w:r>
+      <w:r>
+        <w:rPr>
+          <w:lang w:val="nb-NO"/>
+        </w:rPr>
+        <w:t>For eksempel er virtuelle maskiner og storage accounts ressurser. En ressurs har følgende attributter:</w:t>
+      </w:r>
+    </w:p>
+    <w:p>
+      <w:pPr>
+        <w:pStyle w:val="SteriaNormal"/>
+        <w:numPr>
+          <w:ilvl w:val="0"/>
+          <w:numId w:val="28"/>
+        </w:numPr>
+        <w:rPr>
+          <w:lang w:val="nb-NO"/>
+        </w:rPr>
+      </w:pPr>
+      <w:r>
+        <w:rPr>
+          <w:lang w:val="nb-NO"/>
+        </w:rPr>
+        <w:t>apiVersion – Versjonen til REST API-et som skal benyttes for å lage ressursen. Påkrevd.</w:t>
+      </w:r>
+    </w:p>
+    <w:p>
+      <w:pPr>
+        <w:pStyle w:val="SteriaNormal"/>
+        <w:numPr>
+          <w:ilvl w:val="0"/>
+          <w:numId w:val="28"/>
+        </w:numPr>
+        <w:rPr>
+          <w:lang w:val="nb-NO"/>
+        </w:rPr>
+      </w:pPr>
+      <w:r>
+        <w:rPr>
+          <w:lang w:val="nb-NO"/>
+        </w:rPr>
+        <w:t>type – Typen til ressurser. Påkrevd.</w:t>
+      </w:r>
+    </w:p>
+    <w:p>
+      <w:pPr>
+        <w:pStyle w:val="SteriaNormal"/>
+        <w:numPr>
+          <w:ilvl w:val="0"/>
+          <w:numId w:val="28"/>
+        </w:numPr>
+        <w:rPr>
+          <w:lang w:val="nb-NO"/>
+        </w:rPr>
+      </w:pPr>
+      <w:r>
+        <w:rPr>
+          <w:lang w:val="nb-NO"/>
+        </w:rPr>
+        <w:t>name – Navnet til ressursen. Påkrevd</w:t>
+      </w:r>
+    </w:p>
+    <w:p>
+      <w:pPr>
+        <w:pStyle w:val="SteriaNormal"/>
+        <w:numPr>
+          <w:ilvl w:val="0"/>
+          <w:numId w:val="28"/>
+        </w:numPr>
+        <w:rPr>
+          <w:lang w:val="nb-NO"/>
+        </w:rPr>
+      </w:pPr>
+      <w:r>
+        <w:rPr>
+          <w:lang w:val="nb-NO"/>
+        </w:rPr>
+        <w:t>location – Den geografiske plasseringen til ressursen. Påkrevd i de fleste tilfeller.</w:t>
+      </w:r>
+    </w:p>
+    <w:p>
+      <w:pPr>
+        <w:pStyle w:val="SteriaNormal"/>
+        <w:numPr>
+          <w:ilvl w:val="0"/>
+          <w:numId w:val="28"/>
+        </w:numPr>
+        <w:rPr>
+          <w:lang w:val="nb-NO"/>
+        </w:rPr>
+      </w:pPr>
+      <w:r>
+        <w:rPr>
+          <w:lang w:val="nb-NO"/>
+        </w:rPr>
+        <w:t>tags – tags som er tilknyttet ressursen. Valgfritt</w:t>
+      </w:r>
+    </w:p>
+    <w:p>
+      <w:pPr>
+        <w:pStyle w:val="SteriaNormal"/>
+        <w:numPr>
+          <w:ilvl w:val="0"/>
+          <w:numId w:val="28"/>
+        </w:numPr>
+        <w:rPr>
+          <w:lang w:val="nb-NO"/>
+        </w:rPr>
+      </w:pPr>
+      <w:r>
+        <w:rPr>
+          <w:lang w:val="nb-NO"/>
+        </w:rPr>
+        <w:t>comments – Kommentarer for å dokumentere ressursen i templaten. Valgfritt</w:t>
+      </w:r>
+    </w:p>
+    <w:p>
+      <w:pPr>
+        <w:pStyle w:val="SteriaNormal"/>
+        <w:numPr>
+          <w:ilvl w:val="0"/>
+          <w:numId w:val="28"/>
+        </w:numPr>
+        <w:rPr>
+          <w:lang w:val="nb-NO"/>
+        </w:rPr>
+      </w:pPr>
+      <w:r>
+        <w:rPr>
+          <w:lang w:val="nb-NO"/>
+        </w:rPr>
+        <w:t>dependsOn – Ressurser som denne ressursen er avhengig av.</w:t>
+      </w:r>
+      <w:r>
+        <w:rPr>
+          <w:lang w:val="nb-NO"/>
+        </w:rPr>
+        <w:t xml:space="preserve"> </w:t>
+      </w:r>
+      <w:r>
+        <w:rPr>
+          <w:lang w:val="nb-NO"/>
+        </w:rPr>
+        <w:t xml:space="preserve">Bestemmer rekkefølgen på utrullingen av ressursene hvor ressurser som ikke er avhengig av hverandre kan rulles ut parallelt. </w:t>
+      </w:r>
+      <w:r>
+        <w:rPr>
+          <w:lang w:val="nb-NO"/>
+        </w:rPr>
+        <w:t>Valgfritt</w:t>
+      </w:r>
+    </w:p>
+    <w:p>
+      <w:pPr>
+        <w:pStyle w:val="SteriaNormal"/>
+        <w:numPr>
+          <w:ilvl w:val="0"/>
+          <w:numId w:val="28"/>
+        </w:numPr>
+        <w:rPr>
+          <w:lang w:val="nb-NO"/>
+        </w:rPr>
+      </w:pPr>
+      <w:r>
+        <w:rPr>
+          <w:lang w:val="nb-NO"/>
+        </w:rPr>
+        <w:t xml:space="preserve">properties </w:t>
+      </w:r>
+      <w:r>
+        <w:rPr>
+          <w:lang w:val="nb-NO"/>
+        </w:rPr>
+        <w:t>–</w:t>
+      </w:r>
+      <w:r>
+        <w:rPr>
+          <w:lang w:val="nb-NO"/>
+        </w:rPr>
+        <w:t xml:space="preserve"> </w:t>
+      </w:r>
+      <w:r>
+        <w:rPr>
+          <w:lang w:val="nb-NO"/>
+        </w:rPr>
+        <w:t>Den spesifikke konfigurasjonen til ressursen. Formen på denne er avhengig av hvilken type ressurs det er snakk om. Påkrevd i de fleste tilfeller.</w:t>
+      </w:r>
+    </w:p>
+    <w:p>
+      <w:pPr>
+        <w:pStyle w:val="SteriaNormal"/>
+        <w:numPr>
+          <w:ilvl w:val="0"/>
+          <w:numId w:val="28"/>
+        </w:numPr>
+        <w:rPr>
+          <w:lang w:val="nb-NO"/>
+        </w:rPr>
+      </w:pPr>
+      <w:r>
+        <w:rPr>
+          <w:lang w:val="nb-NO"/>
+        </w:rPr>
+        <w:t>resources – Barneressurser som er avhengig av denne ressursen.</w:t>
+      </w:r>
+      <w:bookmarkStart w:id="24" w:name="_Toc454441943"/>
+    </w:p>
+    <w:p>
+      <w:pPr>
+        <w:pStyle w:val="Heading4"/>
+      </w:pPr>
+      <w:r>
+        <w:t>Parametere</w:t>
+      </w:r>
+    </w:p>
+    <w:p>
+      <w:pPr>
+        <w:ind w:left="1247"/>
+        <w:rPr>
+          <w:lang w:val="nb-NO"/>
+        </w:rPr>
+      </w:pPr>
+      <w:r>
+        <w:rPr>
+          <w:lang w:val="nb-NO"/>
+        </w:rPr>
+        <w:t>Parameterne til templaten kan spesifiseres i en egen fil.</w:t>
+      </w:r>
+      <w:r>
+        <w:rPr>
+          <w:lang w:val="nb-NO"/>
+        </w:rPr>
+        <w:t xml:space="preserve"> Dette fremmer gjenbrukbarheten av   templaten. Parameter-filen har samme for som en vanlig ARM-template, men inkluderer kun attributtene ‘$schema’, ‘contentVersion’ og ‘parameters’.</w:t>
+      </w:r>
+      <w:r>
+        <w:rPr>
+          <w:lang w:val="nb-NO"/>
+        </w:rPr>
+        <w:t xml:space="preserve"> </w:t>
+      </w:r>
+    </w:p>
+    <w:p>
+      <w:pPr>
         <w:pStyle w:val="Heading3"/>
         <w:rPr>
           <w:lang w:val="nb-NO"/>
         </w:rPr>
       </w:pPr>
-      <w:bookmarkStart w:id="24" w:name="_Toc454441942"/>
-      <w:r>
-        <w:rPr>
-          <w:lang w:val="nb-NO"/>
-        </w:rPr>
-        <w:t>ARM Templates</w:t>
+      <w:r>
+        <w:rPr>
+          <w:lang w:val="nb-NO"/>
+        </w:rPr>
+        <w:t>En enkel virtuell maskin</w:t>
+      </w:r>
+    </w:p>
+    <w:p>
+      <w:pPr>
+        <w:ind w:left="561"/>
+        <w:rPr>
+          <w:lang w:val="nb-NO"/>
+        </w:rPr>
+      </w:pPr>
+      <w:r>
+        <w:rPr>
+          <w:lang w:val="nb-NO"/>
+        </w:rPr>
+        <w:t>Denne delen går gjennom et eksempel hvor vi oppretter en virtuell maskin i Azure fra en ARM template.</w:t>
+      </w:r>
+      <w:r>
+        <w:rPr>
+          <w:lang w:val="nb-NO"/>
+        </w:rPr>
+        <w:t xml:space="preserve"> For å fungere trenger den virtuelle maskin lagringsplass og nettverkstilgang. </w:t>
+      </w:r>
+      <w:r>
+        <w:rPr>
+          <w:lang w:val="nb-NO"/>
+        </w:rPr>
+        <w:t>Dette realiseres i Azure ved hjelp av en «storage account» og et «network interface». «network interface»-et må i tillegg knyttes til en «public IP-address» og må også være en del av et subnet i et «virtual network».</w:t>
+      </w:r>
+      <w:r>
+        <w:rPr>
+          <w:lang w:val="nb-NO"/>
+        </w:rPr>
+        <w:t xml:space="preserve"> Figuren under viser </w:t>
+      </w:r>
+      <w:r>
+        <w:rPr>
+          <w:lang w:val="nb-NO"/>
+        </w:rPr>
+        <w:t xml:space="preserve">strukturen til templaten. </w:t>
+      </w:r>
+    </w:p>
+    <w:p>
+      <w:pPr>
+        <w:ind w:left="561"/>
+        <w:rPr>
+          <w:lang w:val="nb-NO"/>
+        </w:rPr>
+      </w:pPr>
+      <w:r>
+        <w:rPr>
+          <w:noProof/>
+          <w:lang w:val="nb-NO" w:eastAsia="nb-NO"/>
+        </w:rPr>
+        <w:drawing>
+          <wp:inline distT="0" distB="0" distL="0" distR="0" wp14:anchorId="2FCAFB96" wp14:editId="5CD2DD04">
+            <wp:extent cx="5048250" cy="3009900"/>
+            <wp:effectExtent l="0" t="0" r="0" b="0"/>
+            <wp:docPr id="12" name="Picture 12"/>
+            <wp:cNvGraphicFramePr>
+              <a:graphicFrameLocks xmlns:a="http://schemas.openxmlformats.org/drawingml/2006/main" noChangeAspect="1"/>
+            </wp:cNvGraphicFramePr>
+            <a:graphic xmlns:a="http://schemas.openxmlformats.org/drawingml/2006/main">
+              <a:graphicData uri="http://schemas.openxmlformats.org/drawingml/2006/picture">
+                <pic:pic xmlns:pic="http://schemas.openxmlformats.org/drawingml/2006/picture">
+                  <pic:nvPicPr>
+                    <pic:cNvPr id="12" name="simpleVM-structure.png"/>
+                    <pic:cNvPicPr/>
+                  </pic:nvPicPr>
+                  <pic:blipFill>
+                    <a:blip r:embed="rId21">
+                      <a:extLst>
+                        <a:ext uri="{28A0092B-C50C-407E-A947-70E740481C1C}">
+                          <a14:useLocalDpi xmlns:a14="http://schemas.microsoft.com/office/drawing/2010/main" val="0"/>
+                        </a:ext>
+                      </a:extLst>
+                    </a:blip>
+                    <a:stretch>
+                      <a:fillRect/>
+                    </a:stretch>
+                  </pic:blipFill>
+                  <pic:spPr>
+                    <a:xfrm>
+                      <a:off x="0" y="0"/>
+                      <a:ext cx="5048250" cy="3009900"/>
+                    </a:xfrm>
+                    <a:prstGeom prst="rect">
+                      <a:avLst/>
+                    </a:prstGeom>
+                  </pic:spPr>
+                </pic:pic>
+              </a:graphicData>
+            </a:graphic>
+          </wp:inline>
+        </w:drawing>
+      </w:r>
+    </w:p>
+    <w:p>
+      <w:pPr>
+        <w:ind w:left="561"/>
+        <w:rPr>
+          <w:lang w:val="nb-NO"/>
+        </w:rPr>
+      </w:pPr>
+      <w:r>
+        <w:rPr>
+          <w:lang w:val="nb-NO"/>
+        </w:rPr>
+        <w:t xml:space="preserve">Den fullstendige templaten kan sees i de vedlagte JSON filene (TODO: legg til filer). Her ser man at «properties»-attributtene til de forskjellige ressursene varierer stort. Formen på denne bestemmes av REST API-et til Azure som finnes </w:t>
+      </w:r>
+      <w:hyperlink r:id="rId22" w:history="1">
+        <w:r>
+          <w:rPr>
+            <w:rStyle w:val="Hyperlink"/>
+            <w:noProof w:val="0"/>
+            <w:lang w:val="nb-NO"/>
+          </w:rPr>
+          <w:t>her</w:t>
+        </w:r>
+      </w:hyperlink>
+      <w:r>
+        <w:rPr>
+          <w:lang w:val="nb-NO"/>
+        </w:rPr>
+        <w:t xml:space="preserve">. Mer spesifikt er man ute etter API-et for å </w:t>
+      </w:r>
+      <w:hyperlink r:id="rId23" w:history="1">
+        <w:r>
+          <w:rPr>
+            <w:rStyle w:val="Hyperlink"/>
+            <w:noProof w:val="0"/>
+            <w:lang w:val="nb-NO"/>
+          </w:rPr>
+          <w:t>opprette en virtuell maskin</w:t>
+        </w:r>
+      </w:hyperlink>
+      <w:r>
+        <w:rPr>
+          <w:lang w:val="nb-NO"/>
+        </w:rPr>
+        <w:t xml:space="preserve">, </w:t>
+      </w:r>
+      <w:hyperlink r:id="rId24" w:history="1">
+        <w:r>
+          <w:rPr>
+            <w:rStyle w:val="Hyperlink"/>
+            <w:noProof w:val="0"/>
+            <w:lang w:val="nb-NO"/>
+          </w:rPr>
+          <w:t>opprette et NIC</w:t>
+        </w:r>
+      </w:hyperlink>
+      <w:r>
+        <w:rPr>
+          <w:lang w:val="nb-NO"/>
+        </w:rPr>
+        <w:t xml:space="preserve">, </w:t>
+      </w:r>
+      <w:hyperlink r:id="rId25" w:history="1">
+        <w:r>
+          <w:rPr>
+            <w:rStyle w:val="Hyperlink"/>
+            <w:noProof w:val="0"/>
+            <w:lang w:val="nb-NO"/>
+          </w:rPr>
+          <w:t>opprette et virtuelt nettverk</w:t>
+        </w:r>
+      </w:hyperlink>
+      <w:r>
+        <w:rPr>
+          <w:lang w:val="nb-NO"/>
+        </w:rPr>
+        <w:t xml:space="preserve">, </w:t>
+      </w:r>
+      <w:hyperlink r:id="rId26" w:history="1">
+        <w:r>
+          <w:rPr>
+            <w:rStyle w:val="Hyperlink"/>
+            <w:noProof w:val="0"/>
+            <w:lang w:val="nb-NO"/>
+          </w:rPr>
+          <w:t>opprette en public IP addresse</w:t>
+        </w:r>
+      </w:hyperlink>
+      <w:r>
+        <w:rPr>
+          <w:lang w:val="nb-NO"/>
+        </w:rPr>
+        <w:t xml:space="preserve"> og </w:t>
+      </w:r>
+      <w:hyperlink r:id="rId27" w:history="1">
+        <w:r>
+          <w:rPr>
+            <w:rStyle w:val="Hyperlink"/>
+            <w:noProof w:val="0"/>
+            <w:lang w:val="nb-NO"/>
+          </w:rPr>
+          <w:t>opprette en storage account</w:t>
+        </w:r>
+      </w:hyperlink>
+      <w:r>
+        <w:rPr>
+          <w:lang w:val="nb-NO"/>
+        </w:rPr>
+        <w:t>.</w:t>
+      </w:r>
+      <w:r>
+        <w:rPr>
+          <w:lang w:val="nb-NO"/>
+        </w:rPr>
+        <w:t xml:space="preserve"> Eksempelet viser også hvordan man separerer parametere i en egen fil.</w:t>
+      </w:r>
+    </w:p>
+    <w:p>
+      <w:pPr>
+        <w:ind w:left="561"/>
+        <w:rPr>
+          <w:lang w:val="nb-NO"/>
+        </w:rPr>
+      </w:pPr>
+      <w:r>
+        <w:rPr>
+          <w:lang w:val="nb-NO"/>
+        </w:rPr>
+        <w:lastRenderedPageBreak/>
+        <w:t>Nå som templaten er ferdig er neste steg å rulle den ut i Azure. Dette gjøres i PowerShell med modulene Azure og AzureRM. Dette gjøres i tre enkle steg</w:t>
+      </w:r>
+    </w:p>
+    <w:p>
+      <w:pPr>
+        <w:pStyle w:val="ListParagraph"/>
+        <w:numPr>
+          <w:ilvl w:val="0"/>
+          <w:numId w:val="29"/>
+        </w:numPr>
+      </w:pPr>
+      <w:r>
+        <w:t>Logg inn på Azurekontoen templaten skal deployes på. Dersom man har flere subscriptions knyttet til en konto må hvilken som skal brukes spesifiseres.</w:t>
+      </w:r>
+    </w:p>
+    <w:p>
+      <w:pPr>
+        <w:pStyle w:val="ListParagraph"/>
+        <w:numPr>
+          <w:ilvl w:val="0"/>
+          <w:numId w:val="29"/>
+        </w:numPr>
+      </w:pPr>
+      <w:r>
+        <w:t>Spesifiser hvilken ressursgruppe som templaten skal deployes til. Man kan også opprette en ny her.</w:t>
+      </w:r>
+    </w:p>
+    <w:p>
+      <w:pPr>
+        <w:pStyle w:val="ListParagraph"/>
+        <w:numPr>
+          <w:ilvl w:val="0"/>
+          <w:numId w:val="29"/>
+        </w:numPr>
+      </w:pPr>
+      <w:r>
+        <w:t>Deploy templaten. Her kan man velge mellom to «modes», «incremental» eller «complete». «Incremental» legger til det som er nytt i templaten i forhold til det som finnes i ressursgruppen fra før, mens «complete» sletter alle eventuelle eksisterende ressurser som ikke er spesifisert i templaten.</w:t>
+      </w:r>
+    </w:p>
+    <w:p>
+      <w:pPr>
+        <w:ind w:left="709"/>
+      </w:pPr>
+      <w:r>
+        <w:t>Et script som ruller ut en template med tilhørende parameterfil er vedlagt (TODO: legg ved scriptet).</w:t>
+      </w:r>
+      <w:bookmarkStart w:id="25" w:name="_GoBack"/>
+      <w:bookmarkEnd w:id="25"/>
+    </w:p>
+    <w:p>
+      <w:pPr>
+        <w:ind w:left="561"/>
+        <w:rPr>
+          <w:lang w:val="nb-NO"/>
+        </w:rPr>
+      </w:pPr>
+    </w:p>
+    <w:p>
+      <w:pPr>
+        <w:pStyle w:val="Heading2"/>
+        <w:rPr>
+          <w:lang w:val="nb-NO"/>
+        </w:rPr>
+      </w:pPr>
+      <w:r>
+        <w:rPr>
+          <w:lang w:val="nb-NO"/>
+        </w:rPr>
+        <w:t>Softlayer</w:t>
       </w:r>
       <w:bookmarkEnd w:id="24"/>
     </w:p>
     <w:p>
       <w:pPr>
-        <w:pStyle w:val="Heading2"/>
-        <w:rPr>
-          <w:lang w:val="nb-NO"/>
-        </w:rPr>
-      </w:pPr>
-      <w:bookmarkStart w:id="25" w:name="_Toc454441943"/>
-      <w:bookmarkEnd w:id="22"/>
-      <w:r>
-        <w:rPr>
-          <w:lang w:val="nb-NO"/>
-        </w:rPr>
-        <w:t>Softlayer</w:t>
-      </w:r>
-      <w:bookmarkEnd w:id="25"/>
+        <w:rPr>
+          <w:lang w:val="nb-NO"/>
+        </w:rPr>
+      </w:pPr>
+      <w:r>
+        <w:rPr>
+          <w:lang w:val="nb-NO"/>
+        </w:rPr>
+        <w:t>IBM sin Cloud-løsning. Driftsavdelingen til Sopra Steria har gått inn i en samarbeidsavtale med denne leverandører. Derfor er dette med i langsiktig tanke.</w:t>
+      </w:r>
     </w:p>
     <w:p>
       <w:pPr>
@@ -4380,22 +5345,9 @@
         <w:rPr>
           <w:lang w:val="nb-NO"/>
         </w:rPr>
-        <w:t>IBM sin Cloud-løsning. Driftsavdelingen til Sopra Steria har gått inn i en samarbeidsavtale med denne leverandører. Derfor er dette med i langsiktig tanke.</w:t>
-      </w:r>
-    </w:p>
-    <w:p>
-      <w:pPr>
-        <w:rPr>
-          <w:lang w:val="nb-NO"/>
-        </w:rPr>
-      </w:pPr>
-      <w:r>
-        <w:rPr>
-          <w:lang w:val="nb-NO"/>
-        </w:rPr>
         <w:t xml:space="preserve">Lenke: </w:t>
       </w:r>
-      <w:hyperlink r:id="rId17" w:history="1">
+      <w:hyperlink r:id="rId28" w:history="1">
         <w:r>
           <w:rPr>
             <w:rStyle w:val="Hyperlink"/>
@@ -4448,7 +5400,7 @@
           <w:lang w:val="nb-NO"/>
         </w:rPr>
       </w:pPr>
-      <w:hyperlink r:id="rId18" w:history="1">
+      <w:hyperlink r:id="rId29" w:history="1">
         <w:r>
           <w:rPr>
             <w:rStyle w:val="Hyperlink"/>
@@ -4501,7 +5453,7 @@
         </w:rPr>
         <w:t xml:space="preserve">Hjemmeside: </w:t>
       </w:r>
-      <w:hyperlink r:id="rId19" w:history="1">
+      <w:hyperlink r:id="rId30" w:history="1">
         <w:r>
           <w:rPr>
             <w:rStyle w:val="Hyperlink"/>
@@ -4519,7 +5471,7 @@
           <w:color w:val="000000"/>
           <w:sz w:val="22"/>
           <w:szCs w:val="22"/>
-          <w:lang w:val="nb-NO"/>
+          <w:lang w:val="en-US"/>
         </w:rPr>
       </w:pPr>
       <w:r>
@@ -4528,11 +5480,11 @@
           <w:color w:val="000000"/>
           <w:sz w:val="22"/>
           <w:szCs w:val="22"/>
-          <w:lang w:val="nb-NO"/>
+          <w:lang w:val="en-US"/>
         </w:rPr>
         <w:t xml:space="preserve">Creating Credentials: </w:t>
       </w:r>
-      <w:hyperlink r:id="rId20" w:history="1">
+      <w:hyperlink r:id="rId31" w:history="1">
         <w:r>
           <w:rPr>
             <w:rStyle w:val="Hyperlink"/>
@@ -4540,7 +5492,7 @@
             <w:noProof w:val="0"/>
             <w:sz w:val="22"/>
             <w:szCs w:val="22"/>
-            <w:lang w:val="nb-NO"/>
+            <w:lang w:val="en-US"/>
           </w:rPr>
           <w:t>https://azure.microsoft.com/en-us/documentation/articles/resource-group-create-service-principal-portal/</w:t>
         </w:r>
@@ -4553,7 +5505,7 @@
           <w:color w:val="000000"/>
           <w:sz w:val="22"/>
           <w:szCs w:val="22"/>
-          <w:lang w:val="nb-NO"/>
+          <w:lang w:val="en-US"/>
         </w:rPr>
       </w:pPr>
       <w:r>
@@ -4562,11 +5514,11 @@
           <w:color w:val="000000"/>
           <w:sz w:val="22"/>
           <w:szCs w:val="22"/>
-          <w:lang w:val="nb-NO"/>
+          <w:lang w:val="en-US"/>
         </w:rPr>
         <w:t xml:space="preserve">Azure RM Provider: </w:t>
       </w:r>
-      <w:hyperlink r:id="rId21" w:history="1">
+      <w:hyperlink r:id="rId32" w:history="1">
         <w:r>
           <w:rPr>
             <w:rStyle w:val="Hyperlink"/>
@@ -4574,7 +5526,7 @@
             <w:noProof w:val="0"/>
             <w:sz w:val="22"/>
             <w:szCs w:val="22"/>
-            <w:lang w:val="nb-NO"/>
+            <w:lang w:val="en-US"/>
           </w:rPr>
           <w:t>https://www.terraform.io/docs/providers/azurerm/</w:t>
         </w:r>
@@ -4583,7 +5535,7 @@
     <w:p>
       <w:pPr>
         <w:rPr>
-          <w:lang w:val="nb-NO"/>
+          <w:lang w:val="en-US"/>
         </w:rPr>
       </w:pPr>
       <w:r>
@@ -4592,11 +5544,11 @@
           <w:color w:val="000000"/>
           <w:sz w:val="22"/>
           <w:szCs w:val="22"/>
-          <w:lang w:val="nb-NO"/>
+          <w:lang w:val="en-US"/>
         </w:rPr>
         <w:t xml:space="preserve">Getting started: </w:t>
       </w:r>
-      <w:hyperlink r:id="rId22" w:history="1">
+      <w:hyperlink r:id="rId33" w:history="1">
         <w:r>
           <w:rPr>
             <w:rStyle w:val="Hyperlink"/>
@@ -4604,7 +5556,7 @@
             <w:noProof w:val="0"/>
             <w:sz w:val="22"/>
             <w:szCs w:val="22"/>
-            <w:lang w:val="nb-NO"/>
+            <w:lang w:val="en-US"/>
           </w:rPr>
           <w:t>https://www.terraform.io/intro/getting-started/build.html</w:t>
         </w:r>
@@ -4619,6 +5571,7 @@
           <w:color w:val="000000"/>
           <w:sz w:val="22"/>
           <w:szCs w:val="22"/>
+          <w:lang w:val="en-US"/>
         </w:rPr>
       </w:pPr>
       <w:r>
@@ -4627,10 +5580,11 @@
           <w:color w:val="000000"/>
           <w:sz w:val="22"/>
           <w:szCs w:val="22"/>
+          <w:lang w:val="en-US"/>
         </w:rPr>
         <w:t xml:space="preserve">Example: VM: </w:t>
       </w:r>
-      <w:hyperlink r:id="rId23" w:history="1">
+      <w:hyperlink r:id="rId34" w:history="1">
         <w:r>
           <w:rPr>
             <w:rStyle w:val="Hyperlink"/>
@@ -4638,7 +5592,7 @@
             <w:noProof w:val="0"/>
             <w:sz w:val="22"/>
             <w:szCs w:val="22"/>
-            <w:lang w:val="nb-NO"/>
+            <w:lang w:val="en-US"/>
           </w:rPr>
           <w:t>https://www.terraform.io/docs/providers/azurerm/r/virtual_machine.html</w:t>
         </w:r>
@@ -4691,6 +5645,7 @@
           <w:color w:val="000000"/>
           <w:sz w:val="22"/>
           <w:szCs w:val="22"/>
+          <w:lang w:val="de-DE"/>
         </w:rPr>
       </w:pPr>
       <w:r>
@@ -4699,10 +5654,11 @@
           <w:color w:val="000000"/>
           <w:sz w:val="22"/>
           <w:szCs w:val="22"/>
+          <w:lang w:val="de-DE"/>
         </w:rPr>
         <w:t xml:space="preserve">Lenke: </w:t>
       </w:r>
-      <w:hyperlink r:id="rId26" w:history="1">
+      <w:hyperlink r:id="rId37" w:history="1">
         <w:r>
           <w:rPr>
             <w:rStyle w:val="Hyperlink"/>
@@ -4710,7 +5666,7 @@
             <w:noProof w:val="0"/>
             <w:sz w:val="22"/>
             <w:szCs w:val="22"/>
-            <w:lang w:val="nb-NO"/>
+            <w:lang w:val="de-DE"/>
           </w:rPr>
           <w:t>https://git-scm.com/docs</w:t>
         </w:r>
@@ -4719,7 +5675,7 @@
     <w:p>
       <w:pPr>
         <w:rPr>
-          <w:lang w:val="nb-NO"/>
+          <w:lang w:val="de-DE"/>
         </w:rPr>
       </w:pPr>
     </w:p>
@@ -4828,7 +5784,7 @@
     <w:p>
       <w:pPr>
         <w:rPr>
-          <w:lang w:val="nb-NO"/>
+          <w:lang w:val="en-US"/>
         </w:rPr>
       </w:pPr>
       <w:r>
@@ -4841,7 +5797,7 @@
       </w:r>
       <w:r>
         <w:rPr>
-          <w:lang w:val="nb-NO"/>
+          <w:lang w:val="en-US"/>
         </w:rPr>
         <w:instrText xml:space="preserve"> TOC \h \z \c "Figur" </w:instrText>
       </w:r>
@@ -4859,7 +5815,7 @@
           <w:b/>
           <w:bCs/>
           <w:szCs w:val="18"/>
-          <w:lang w:val="nb-NO" w:eastAsia="en-US"/>
+          <w:lang w:val="en-US" w:eastAsia="en-US"/>
         </w:rPr>
         <w:t>No table of figures entries found.</w:t>
       </w:r>
@@ -4873,7 +5829,7 @@
     <w:p>
       <w:pPr>
         <w:rPr>
-          <w:lang w:val="nb-NO"/>
+          <w:lang w:val="en-US"/>
         </w:rPr>
       </w:pPr>
     </w:p>
@@ -5315,10 +6271,10 @@
       </w:r>
     </w:p>
     <w:sectPr>
-      <w:headerReference w:type="default" r:id="rId27"/>
-      <w:footerReference w:type="default" r:id="rId28"/>
-      <w:headerReference w:type="first" r:id="rId29"/>
-      <w:footerReference w:type="first" r:id="rId30"/>
+      <w:headerReference w:type="default" r:id="rId38"/>
+      <w:footerReference w:type="default" r:id="rId39"/>
+      <w:headerReference w:type="first" r:id="rId40"/>
+      <w:footerReference w:type="first" r:id="rId41"/>
       <w:pgSz w:w="11907" w:h="16840" w:code="9"/>
       <w:pgMar w:top="1871" w:right="794" w:bottom="1797" w:left="1134" w:header="454" w:footer="737" w:gutter="0"/>
       <w:cols w:space="720"/>
@@ -5653,7 +6609,7 @@
       <w:rPr>
         <w:noProof/>
       </w:rPr>
-      <w:t>7</w:t>
+      <w:t>9</w:t>
     </w:r>
     <w:r>
       <w:fldChar w:fldCharType="end"/>
@@ -5666,7 +6622,7 @@
         <w:rPr>
           <w:noProof/>
         </w:rPr>
-        <w:t>8</w:t>
+        <w:t>9</w:t>
       </w:r>
     </w:fldSimple>
   </w:p>
@@ -5868,7 +6824,7 @@
         <w:rPr>
           <w:noProof/>
         </w:rPr>
-        <w:t>8</w:t>
+        <w:t>9</w:t>
       </w:r>
     </w:fldSimple>
   </w:p>
@@ -5998,7 +6954,7 @@
         <w:szCs w:val="16"/>
         <w:lang w:val="nb-NO"/>
       </w:rPr>
-      <w:t>23 juni 2016</w:t>
+      <w:t>24 juni 2016</w:t>
     </w:r>
     <w:r>
       <w:rPr>
@@ -6203,7 +7159,7 @@
         <w:szCs w:val="16"/>
         <w:lang w:val="nb-NO"/>
       </w:rPr>
-      <w:t>23 juni 2016</w:t>
+      <w:t>24 juni 2016</w:t>
     </w:r>
     <w:r>
       <w:rPr>
@@ -6331,7 +7287,7 @@
         <v:path o:extrusionok="f" gradientshapeok="t" o:connecttype="rect"/>
         <o:lock v:ext="edit" aspectratio="t"/>
       </v:shapetype>
-      <v:shape id="_x0000_i1032" type="#_x0000_t75" style="width:18pt;height:13.8pt;visibility:visible" o:bullet="t">
+      <v:shape id="_x0000_i1099" type="#_x0000_t75" style="width:18pt;height:13.8pt;visibility:visible" o:bullet="t">
         <v:imagedata r:id="rId1" o:title=""/>
       </v:shape>
     </w:pict>
@@ -8066,6 +9022,291 @@
     </w:lvl>
   </w:abstractNum>
   <w:abstractNum w:abstractNumId="14">
+    <w:nsid w:val="421D0403"/>
+    <w:multiLevelType w:val="hybridMultilevel"/>
+    <w:tmpl w:val="0DB658A0"/>
+    <w:lvl w:ilvl="0" w:tplc="0414000F">
+      <w:start w:val="1"/>
+      <w:numFmt w:val="decimal"/>
+      <w:lvlText w:val="%1."/>
+      <w:lvlJc w:val="left"/>
+      <w:pPr>
+        <w:ind w:left="1281" w:hanging="360"/>
+      </w:pPr>
+    </w:lvl>
+    <w:lvl w:ilvl="1" w:tplc="04140019" w:tentative="1">
+      <w:start w:val="1"/>
+      <w:numFmt w:val="lowerLetter"/>
+      <w:lvlText w:val="%2."/>
+      <w:lvlJc w:val="left"/>
+      <w:pPr>
+        <w:ind w:left="2001" w:hanging="360"/>
+      </w:pPr>
+    </w:lvl>
+    <w:lvl w:ilvl="2" w:tplc="0414001B" w:tentative="1">
+      <w:start w:val="1"/>
+      <w:numFmt w:val="lowerRoman"/>
+      <w:lvlText w:val="%3."/>
+      <w:lvlJc w:val="right"/>
+      <w:pPr>
+        <w:ind w:left="2721" w:hanging="180"/>
+      </w:pPr>
+    </w:lvl>
+    <w:lvl w:ilvl="3" w:tplc="0414000F" w:tentative="1">
+      <w:start w:val="1"/>
+      <w:numFmt w:val="decimal"/>
+      <w:lvlText w:val="%4."/>
+      <w:lvlJc w:val="left"/>
+      <w:pPr>
+        <w:ind w:left="3441" w:hanging="360"/>
+      </w:pPr>
+    </w:lvl>
+    <w:lvl w:ilvl="4" w:tplc="04140019" w:tentative="1">
+      <w:start w:val="1"/>
+      <w:numFmt w:val="lowerLetter"/>
+      <w:lvlText w:val="%5."/>
+      <w:lvlJc w:val="left"/>
+      <w:pPr>
+        <w:ind w:left="4161" w:hanging="360"/>
+      </w:pPr>
+    </w:lvl>
+    <w:lvl w:ilvl="5" w:tplc="0414001B" w:tentative="1">
+      <w:start w:val="1"/>
+      <w:numFmt w:val="lowerRoman"/>
+      <w:lvlText w:val="%6."/>
+      <w:lvlJc w:val="right"/>
+      <w:pPr>
+        <w:ind w:left="4881" w:hanging="180"/>
+      </w:pPr>
+    </w:lvl>
+    <w:lvl w:ilvl="6" w:tplc="0414000F" w:tentative="1">
+      <w:start w:val="1"/>
+      <w:numFmt w:val="decimal"/>
+      <w:lvlText w:val="%7."/>
+      <w:lvlJc w:val="left"/>
+      <w:pPr>
+        <w:ind w:left="5601" w:hanging="360"/>
+      </w:pPr>
+    </w:lvl>
+    <w:lvl w:ilvl="7" w:tplc="04140019" w:tentative="1">
+      <w:start w:val="1"/>
+      <w:numFmt w:val="lowerLetter"/>
+      <w:lvlText w:val="%8."/>
+      <w:lvlJc w:val="left"/>
+      <w:pPr>
+        <w:ind w:left="6321" w:hanging="360"/>
+      </w:pPr>
+    </w:lvl>
+    <w:lvl w:ilvl="8" w:tplc="0414001B" w:tentative="1">
+      <w:start w:val="1"/>
+      <w:numFmt w:val="lowerRoman"/>
+      <w:lvlText w:val="%9."/>
+      <w:lvlJc w:val="right"/>
+      <w:pPr>
+        <w:ind w:left="7041" w:hanging="180"/>
+      </w:pPr>
+    </w:lvl>
+  </w:abstractNum>
+  <w:abstractNum w:abstractNumId="15">
+    <w:nsid w:val="528F0647"/>
+    <w:multiLevelType w:val="hybridMultilevel"/>
+    <w:tmpl w:val="E6062C4C"/>
+    <w:lvl w:ilvl="0" w:tplc="04140001">
+      <w:start w:val="1"/>
+      <w:numFmt w:val="bullet"/>
+      <w:lvlText w:val=""/>
+      <w:lvlJc w:val="left"/>
+      <w:pPr>
+        <w:ind w:left="1281" w:hanging="360"/>
+      </w:pPr>
+      <w:rPr>
+        <w:rFonts w:ascii="Symbol" w:hAnsi="Symbol" w:hint="default"/>
+      </w:rPr>
+    </w:lvl>
+    <w:lvl w:ilvl="1" w:tplc="04140003">
+      <w:start w:val="1"/>
+      <w:numFmt w:val="bullet"/>
+      <w:lvlText w:val="o"/>
+      <w:lvlJc w:val="left"/>
+      <w:pPr>
+        <w:ind w:left="2001" w:hanging="360"/>
+      </w:pPr>
+      <w:rPr>
+        <w:rFonts w:ascii="Courier New" w:hAnsi="Courier New" w:cs="Courier New" w:hint="default"/>
+      </w:rPr>
+    </w:lvl>
+    <w:lvl w:ilvl="2" w:tplc="04140005" w:tentative="1">
+      <w:start w:val="1"/>
+      <w:numFmt w:val="bullet"/>
+      <w:lvlText w:val=""/>
+      <w:lvlJc w:val="left"/>
+      <w:pPr>
+        <w:ind w:left="2721" w:hanging="360"/>
+      </w:pPr>
+      <w:rPr>
+        <w:rFonts w:ascii="Wingdings" w:hAnsi="Wingdings" w:hint="default"/>
+      </w:rPr>
+    </w:lvl>
+    <w:lvl w:ilvl="3" w:tplc="04140001" w:tentative="1">
+      <w:start w:val="1"/>
+      <w:numFmt w:val="bullet"/>
+      <w:lvlText w:val=""/>
+      <w:lvlJc w:val="left"/>
+      <w:pPr>
+        <w:ind w:left="3441" w:hanging="360"/>
+      </w:pPr>
+      <w:rPr>
+        <w:rFonts w:ascii="Symbol" w:hAnsi="Symbol" w:hint="default"/>
+      </w:rPr>
+    </w:lvl>
+    <w:lvl w:ilvl="4" w:tplc="04140003" w:tentative="1">
+      <w:start w:val="1"/>
+      <w:numFmt w:val="bullet"/>
+      <w:lvlText w:val="o"/>
+      <w:lvlJc w:val="left"/>
+      <w:pPr>
+        <w:ind w:left="4161" w:hanging="360"/>
+      </w:pPr>
+      <w:rPr>
+        <w:rFonts w:ascii="Courier New" w:hAnsi="Courier New" w:cs="Courier New" w:hint="default"/>
+      </w:rPr>
+    </w:lvl>
+    <w:lvl w:ilvl="5" w:tplc="04140005" w:tentative="1">
+      <w:start w:val="1"/>
+      <w:numFmt w:val="bullet"/>
+      <w:lvlText w:val=""/>
+      <w:lvlJc w:val="left"/>
+      <w:pPr>
+        <w:ind w:left="4881" w:hanging="360"/>
+      </w:pPr>
+      <w:rPr>
+        <w:rFonts w:ascii="Wingdings" w:hAnsi="Wingdings" w:hint="default"/>
+      </w:rPr>
+    </w:lvl>
+    <w:lvl w:ilvl="6" w:tplc="04140001" w:tentative="1">
+      <w:start w:val="1"/>
+      <w:numFmt w:val="bullet"/>
+      <w:lvlText w:val=""/>
+      <w:lvlJc w:val="left"/>
+      <w:pPr>
+        <w:ind w:left="5601" w:hanging="360"/>
+      </w:pPr>
+      <w:rPr>
+        <w:rFonts w:ascii="Symbol" w:hAnsi="Symbol" w:hint="default"/>
+      </w:rPr>
+    </w:lvl>
+    <w:lvl w:ilvl="7" w:tplc="04140003" w:tentative="1">
+      <w:start w:val="1"/>
+      <w:numFmt w:val="bullet"/>
+      <w:lvlText w:val="o"/>
+      <w:lvlJc w:val="left"/>
+      <w:pPr>
+        <w:ind w:left="6321" w:hanging="360"/>
+      </w:pPr>
+      <w:rPr>
+        <w:rFonts w:ascii="Courier New" w:hAnsi="Courier New" w:cs="Courier New" w:hint="default"/>
+      </w:rPr>
+    </w:lvl>
+    <w:lvl w:ilvl="8" w:tplc="04140005" w:tentative="1">
+      <w:start w:val="1"/>
+      <w:numFmt w:val="bullet"/>
+      <w:lvlText w:val=""/>
+      <w:lvlJc w:val="left"/>
+      <w:pPr>
+        <w:ind w:left="7041" w:hanging="360"/>
+      </w:pPr>
+      <w:rPr>
+        <w:rFonts w:ascii="Wingdings" w:hAnsi="Wingdings" w:hint="default"/>
+      </w:rPr>
+    </w:lvl>
+  </w:abstractNum>
+  <w:abstractNum w:abstractNumId="16">
+    <w:nsid w:val="58905639"/>
+    <w:multiLevelType w:val="hybridMultilevel"/>
+    <w:tmpl w:val="0FAA4562"/>
+    <w:lvl w:ilvl="0" w:tplc="0414000F">
+      <w:start w:val="1"/>
+      <w:numFmt w:val="decimal"/>
+      <w:lvlText w:val="%1."/>
+      <w:lvlJc w:val="left"/>
+      <w:pPr>
+        <w:ind w:left="1281" w:hanging="360"/>
+      </w:pPr>
+    </w:lvl>
+    <w:lvl w:ilvl="1" w:tplc="04140019" w:tentative="1">
+      <w:start w:val="1"/>
+      <w:numFmt w:val="lowerLetter"/>
+      <w:lvlText w:val="%2."/>
+      <w:lvlJc w:val="left"/>
+      <w:pPr>
+        <w:ind w:left="2001" w:hanging="360"/>
+      </w:pPr>
+    </w:lvl>
+    <w:lvl w:ilvl="2" w:tplc="0414001B" w:tentative="1">
+      <w:start w:val="1"/>
+      <w:numFmt w:val="lowerRoman"/>
+      <w:lvlText w:val="%3."/>
+      <w:lvlJc w:val="right"/>
+      <w:pPr>
+        <w:ind w:left="2721" w:hanging="180"/>
+      </w:pPr>
+    </w:lvl>
+    <w:lvl w:ilvl="3" w:tplc="0414000F" w:tentative="1">
+      <w:start w:val="1"/>
+      <w:numFmt w:val="decimal"/>
+      <w:lvlText w:val="%4."/>
+      <w:lvlJc w:val="left"/>
+      <w:pPr>
+        <w:ind w:left="3441" w:hanging="360"/>
+      </w:pPr>
+    </w:lvl>
+    <w:lvl w:ilvl="4" w:tplc="04140019" w:tentative="1">
+      <w:start w:val="1"/>
+      <w:numFmt w:val="lowerLetter"/>
+      <w:lvlText w:val="%5."/>
+      <w:lvlJc w:val="left"/>
+      <w:pPr>
+        <w:ind w:left="4161" w:hanging="360"/>
+      </w:pPr>
+    </w:lvl>
+    <w:lvl w:ilvl="5" w:tplc="0414001B" w:tentative="1">
+      <w:start w:val="1"/>
+      <w:numFmt w:val="lowerRoman"/>
+      <w:lvlText w:val="%6."/>
+      <w:lvlJc w:val="right"/>
+      <w:pPr>
+        <w:ind w:left="4881" w:hanging="180"/>
+      </w:pPr>
+    </w:lvl>
+    <w:lvl w:ilvl="6" w:tplc="0414000F" w:tentative="1">
+      <w:start w:val="1"/>
+      <w:numFmt w:val="decimal"/>
+      <w:lvlText w:val="%7."/>
+      <w:lvlJc w:val="left"/>
+      <w:pPr>
+        <w:ind w:left="5601" w:hanging="360"/>
+      </w:pPr>
+    </w:lvl>
+    <w:lvl w:ilvl="7" w:tplc="04140019" w:tentative="1">
+      <w:start w:val="1"/>
+      <w:numFmt w:val="lowerLetter"/>
+      <w:lvlText w:val="%8."/>
+      <w:lvlJc w:val="left"/>
+      <w:pPr>
+        <w:ind w:left="6321" w:hanging="360"/>
+      </w:pPr>
+    </w:lvl>
+    <w:lvl w:ilvl="8" w:tplc="0414001B" w:tentative="1">
+      <w:start w:val="1"/>
+      <w:numFmt w:val="lowerRoman"/>
+      <w:lvlText w:val="%9."/>
+      <w:lvlJc w:val="right"/>
+      <w:pPr>
+        <w:ind w:left="7041" w:hanging="180"/>
+      </w:pPr>
+    </w:lvl>
+  </w:abstractNum>
+  <w:abstractNum w:abstractNumId="17">
     <w:nsid w:val="59CC23FE"/>
     <w:multiLevelType w:val="hybridMultilevel"/>
     <w:tmpl w:val="20CE06F8"/>
@@ -8178,7 +9419,120 @@
       </w:rPr>
     </w:lvl>
   </w:abstractNum>
-  <w:abstractNum w:abstractNumId="15">
+  <w:abstractNum w:abstractNumId="18">
+    <w:nsid w:val="5C271E73"/>
+    <w:multiLevelType w:val="hybridMultilevel"/>
+    <w:tmpl w:val="CDD0338A"/>
+    <w:lvl w:ilvl="0" w:tplc="04140001">
+      <w:start w:val="1"/>
+      <w:numFmt w:val="bullet"/>
+      <w:lvlText w:val=""/>
+      <w:lvlJc w:val="left"/>
+      <w:pPr>
+        <w:ind w:left="1911" w:hanging="360"/>
+      </w:pPr>
+      <w:rPr>
+        <w:rFonts w:ascii="Symbol" w:hAnsi="Symbol" w:hint="default"/>
+      </w:rPr>
+    </w:lvl>
+    <w:lvl w:ilvl="1" w:tplc="04140003" w:tentative="1">
+      <w:start w:val="1"/>
+      <w:numFmt w:val="bullet"/>
+      <w:lvlText w:val="o"/>
+      <w:lvlJc w:val="left"/>
+      <w:pPr>
+        <w:ind w:left="2631" w:hanging="360"/>
+      </w:pPr>
+      <w:rPr>
+        <w:rFonts w:ascii="Courier New" w:hAnsi="Courier New" w:cs="Courier New" w:hint="default"/>
+      </w:rPr>
+    </w:lvl>
+    <w:lvl w:ilvl="2" w:tplc="04140005" w:tentative="1">
+      <w:start w:val="1"/>
+      <w:numFmt w:val="bullet"/>
+      <w:lvlText w:val=""/>
+      <w:lvlJc w:val="left"/>
+      <w:pPr>
+        <w:ind w:left="3351" w:hanging="360"/>
+      </w:pPr>
+      <w:rPr>
+        <w:rFonts w:ascii="Wingdings" w:hAnsi="Wingdings" w:hint="default"/>
+      </w:rPr>
+    </w:lvl>
+    <w:lvl w:ilvl="3" w:tplc="04140001" w:tentative="1">
+      <w:start w:val="1"/>
+      <w:numFmt w:val="bullet"/>
+      <w:lvlText w:val=""/>
+      <w:lvlJc w:val="left"/>
+      <w:pPr>
+        <w:ind w:left="4071" w:hanging="360"/>
+      </w:pPr>
+      <w:rPr>
+        <w:rFonts w:ascii="Symbol" w:hAnsi="Symbol" w:hint="default"/>
+      </w:rPr>
+    </w:lvl>
+    <w:lvl w:ilvl="4" w:tplc="04140003" w:tentative="1">
+      <w:start w:val="1"/>
+      <w:numFmt w:val="bullet"/>
+      <w:lvlText w:val="o"/>
+      <w:lvlJc w:val="left"/>
+      <w:pPr>
+        <w:ind w:left="4791" w:hanging="360"/>
+      </w:pPr>
+      <w:rPr>
+        <w:rFonts w:ascii="Courier New" w:hAnsi="Courier New" w:cs="Courier New" w:hint="default"/>
+      </w:rPr>
+    </w:lvl>
+    <w:lvl w:ilvl="5" w:tplc="04140005" w:tentative="1">
+      <w:start w:val="1"/>
+      <w:numFmt w:val="bullet"/>
+      <w:lvlText w:val=""/>
+      <w:lvlJc w:val="left"/>
+      <w:pPr>
+        <w:ind w:left="5511" w:hanging="360"/>
+      </w:pPr>
+      <w:rPr>
+        <w:rFonts w:ascii="Wingdings" w:hAnsi="Wingdings" w:hint="default"/>
+      </w:rPr>
+    </w:lvl>
+    <w:lvl w:ilvl="6" w:tplc="04140001" w:tentative="1">
+      <w:start w:val="1"/>
+      <w:numFmt w:val="bullet"/>
+      <w:lvlText w:val=""/>
+      <w:lvlJc w:val="left"/>
+      <w:pPr>
+        <w:ind w:left="6231" w:hanging="360"/>
+      </w:pPr>
+      <w:rPr>
+        <w:rFonts w:ascii="Symbol" w:hAnsi="Symbol" w:hint="default"/>
+      </w:rPr>
+    </w:lvl>
+    <w:lvl w:ilvl="7" w:tplc="04140003" w:tentative="1">
+      <w:start w:val="1"/>
+      <w:numFmt w:val="bullet"/>
+      <w:lvlText w:val="o"/>
+      <w:lvlJc w:val="left"/>
+      <w:pPr>
+        <w:ind w:left="6951" w:hanging="360"/>
+      </w:pPr>
+      <w:rPr>
+        <w:rFonts w:ascii="Courier New" w:hAnsi="Courier New" w:cs="Courier New" w:hint="default"/>
+      </w:rPr>
+    </w:lvl>
+    <w:lvl w:ilvl="8" w:tplc="04140005" w:tentative="1">
+      <w:start w:val="1"/>
+      <w:numFmt w:val="bullet"/>
+      <w:lvlText w:val=""/>
+      <w:lvlJc w:val="left"/>
+      <w:pPr>
+        <w:ind w:left="7671" w:hanging="360"/>
+      </w:pPr>
+      <w:rPr>
+        <w:rFonts w:ascii="Wingdings" w:hAnsi="Wingdings" w:hint="default"/>
+      </w:rPr>
+    </w:lvl>
+  </w:abstractNum>
+  <w:abstractNum w:abstractNumId="19">
     <w:nsid w:val="68217DA8"/>
     <w:multiLevelType w:val="multilevel"/>
     <w:tmpl w:val="E8384F36"/>
@@ -8295,7 +9649,7 @@
       </w:rPr>
     </w:lvl>
   </w:abstractNum>
-  <w:abstractNum w:abstractNumId="16">
+  <w:abstractNum w:abstractNumId="20">
     <w:nsid w:val="69A362DD"/>
     <w:multiLevelType w:val="hybridMultilevel"/>
     <w:tmpl w:val="182CB5F2"/>
@@ -8439,7 +9793,7 @@
       </w:rPr>
     </w:lvl>
   </w:abstractNum>
-  <w:abstractNum w:abstractNumId="17">
+  <w:abstractNum w:abstractNumId="21">
     <w:nsid w:val="6B1E3523"/>
     <w:multiLevelType w:val="hybridMultilevel"/>
     <w:tmpl w:val="8034DF04"/>
@@ -8528,13 +9882,13 @@
       </w:pPr>
     </w:lvl>
   </w:abstractNum>
-  <w:abstractNum w:abstractNumId="18">
+  <w:abstractNum w:abstractNumId="22">
     <w:nsid w:val="6BE50F16"/>
     <w:multiLevelType w:val="multilevel"/>
     <w:tmpl w:val="81A6475A"/>
     <w:numStyleLink w:val="Advice"/>
   </w:abstractNum>
-  <w:abstractNum w:abstractNumId="19">
+  <w:abstractNum w:abstractNumId="23">
     <w:nsid w:val="72637E9D"/>
     <w:multiLevelType w:val="hybridMultilevel"/>
     <w:tmpl w:val="D234C950"/>
@@ -8624,7 +9978,7 @@
       </w:pPr>
     </w:lvl>
   </w:abstractNum>
-  <w:abstractNum w:abstractNumId="20">
+  <w:abstractNum w:abstractNumId="24">
     <w:nsid w:val="76E27B77"/>
     <w:multiLevelType w:val="hybridMultilevel"/>
     <w:tmpl w:val="B6568924"/>
@@ -8753,13 +10107,13 @@
     <w:abstractNumId w:val="10"/>
   </w:num>
   <w:num w:numId="4">
-    <w:abstractNumId w:val="16"/>
+    <w:abstractNumId w:val="20"/>
   </w:num>
   <w:num w:numId="5">
     <w:abstractNumId w:val="1"/>
   </w:num>
   <w:num w:numId="6">
-    <w:abstractNumId w:val="15"/>
+    <w:abstractNumId w:val="19"/>
   </w:num>
   <w:num w:numId="7">
     <w:abstractNumId w:val="8"/>
@@ -8785,7 +10139,7 @@
     <w:abstractNumId w:val="6"/>
   </w:num>
   <w:num w:numId="9">
-    <w:abstractNumId w:val="18"/>
+    <w:abstractNumId w:val="22"/>
     <w:lvlOverride w:ilvl="0">
       <w:lvl w:ilvl="0">
         <w:start w:val="1"/>
@@ -8805,7 +10159,7 @@
     </w:lvlOverride>
   </w:num>
   <w:num w:numId="10">
-    <w:abstractNumId w:val="20"/>
+    <w:abstractNumId w:val="24"/>
   </w:num>
   <w:num w:numId="11">
     <w:abstractNumId w:val="3"/>
@@ -8829,10 +10183,10 @@
     <w:abstractNumId w:val="8"/>
   </w:num>
   <w:num w:numId="18">
-    <w:abstractNumId w:val="18"/>
+    <w:abstractNumId w:val="22"/>
   </w:num>
   <w:num w:numId="19">
-    <w:abstractNumId w:val="14"/>
+    <w:abstractNumId w:val="17"/>
   </w:num>
   <w:num w:numId="20">
     <w:abstractNumId w:val="8"/>
@@ -8868,7 +10222,7 @@
     <w:abstractNumId w:val="5"/>
   </w:num>
   <w:num w:numId="22">
-    <w:abstractNumId w:val="17"/>
+    <w:abstractNumId w:val="21"/>
   </w:num>
   <w:num w:numId="23">
     <w:abstractNumId w:val="0"/>
@@ -8931,7 +10285,19 @@
     </w:lvlOverride>
   </w:num>
   <w:num w:numId="25">
-    <w:abstractNumId w:val="19"/>
+    <w:abstractNumId w:val="23"/>
+  </w:num>
+  <w:num w:numId="26">
+    <w:abstractNumId w:val="14"/>
+  </w:num>
+  <w:num w:numId="27">
+    <w:abstractNumId w:val="15"/>
+  </w:num>
+  <w:num w:numId="28">
+    <w:abstractNumId w:val="18"/>
+  </w:num>
+  <w:num w:numId="29">
+    <w:abstractNumId w:val="16"/>
   </w:num>
   <w:numIdMacAtCleanup w:val="18"/>
 </w:numbering>
@@ -13320,7 +14686,7 @@
 </file>
 
 <file path=customXml/itemProps4.xml><?xml version="1.0" encoding="utf-8"?>
-<ds:datastoreItem xmlns:ds="http://schemas.openxmlformats.org/officeDocument/2006/customXml" ds:itemID="{E9D92A5D-1FAD-4782-8460-83BFB5677077}">
+<ds:datastoreItem xmlns:ds="http://schemas.openxmlformats.org/officeDocument/2006/customXml" ds:itemID="{E6A3EA0B-0444-4ACC-9827-5C28EF1D15A0}">
   <ds:schemaRefs>
     <ds:schemaRef ds:uri="http://schemas.openxmlformats.org/officeDocument/2006/bibliography"/>
   </ds:schemaRefs>

</xml_diff>

<commit_message>
Finishes milestone 2 with documentation
</commit_message>
<xml_diff>
--- a/Navigator - Accelerators - Cloud Deployment Solution.docx
+++ b/Navigator - Accelerators - Cloud Deployment Solution.docx
@@ -3533,8 +3533,8 @@
         </w:p>
       </w:sdtContent>
     </w:sdt>
-    <w:bookmarkStart w:id="0" w:name="_Toc428868764" w:displacedByCustomXml="prev"/>
-    <w:bookmarkStart w:id="1" w:name="_Toc320622144" w:displacedByCustomXml="prev"/>
+    <w:bookmarkStart w:id="0" w:name="_Toc320622144" w:displacedByCustomXml="prev"/>
+    <w:bookmarkStart w:id="1" w:name="_Toc428868764" w:displacedByCustomXml="prev"/>
     <w:p>
       <w:pPr>
         <w:pStyle w:val="Heading1"/>
@@ -5052,7 +5052,19 @@
         <w:rPr>
           <w:lang w:val="nb-NO"/>
         </w:rPr>
-        <w:t>Dette realiseres i Azure ved hjelp av en «storage account» og et «network interface». «network interface»-et må i tillegg knyttes til en «public IP-address» og må også være en del av et subnet i et «virtual network».</w:t>
+        <w:t>Dette realiseres i Azure ved hjelp av en «storage account» og et «network interface». «</w:t>
+      </w:r>
+      <w:r>
+        <w:rPr>
+          <w:lang w:val="nb-NO"/>
+        </w:rPr>
+        <w:t>N</w:t>
+      </w:r>
+      <w:r>
+        <w:rPr>
+          <w:lang w:val="nb-NO"/>
+        </w:rPr>
+        <w:t>etwork interface»-et må i tillegg knyttes til en «public IP-address» og må også være en del av et subnet i et «virtual network».</w:t>
       </w:r>
       <w:r>
         <w:rPr>
@@ -5133,7 +5145,19 @@
         <w:rPr>
           <w:lang w:val="nb-NO"/>
         </w:rPr>
-        <w:t xml:space="preserve">Den fullstendige templaten kan sees i de vedlagte JSON filene (TODO: legg til filer). Her ser man at «properties»-attributtene til de forskjellige ressursene varierer stort. Formen på denne bestemmes av REST API-et til Azure som finnes </w:t>
+        <w:t xml:space="preserve">Den fullstendige templaten kan sees i de vedlagte JSON filene (TODO: legg til filer). Her ser </w:t>
+      </w:r>
+      <w:r>
+        <w:rPr>
+          <w:lang w:val="nb-NO"/>
+        </w:rPr>
+        <w:t>man at «properties»-attributten</w:t>
+      </w:r>
+      <w:r>
+        <w:rPr>
+          <w:lang w:val="nb-NO"/>
+        </w:rPr>
+        <w:t xml:space="preserve"> til de forskjellige ressursene varierer stort. Formen på denne bestemmes av REST API-et til Azure som finnes </w:t>
       </w:r>
       <w:hyperlink r:id="rId22" w:history="1">
         <w:r>
@@ -5229,13 +5253,7 @@
         <w:rPr>
           <w:lang w:val="nb-NO"/>
         </w:rPr>
-        <w:t>.</w:t>
-      </w:r>
-      <w:r>
-        <w:rPr>
-          <w:lang w:val="nb-NO"/>
-        </w:rPr>
-        <w:t xml:space="preserve"> Eksempelet viser også hvordan man separerer parametere i en egen fil.</w:t>
+        <w:t>. Eksempelet viser også hvordan man separerer parametere i en egen fil.</w:t>
       </w:r>
     </w:p>
     <w:p>
@@ -5296,19 +5314,149 @@
       <w:r>
         <w:t>Et script som ruller ut en template med tilhørende parameterfil er vedlagt (TODO: legg ved scriptet).</w:t>
       </w:r>
+    </w:p>
+    <w:p>
+      <w:pPr>
+        <w:ind w:left="709"/>
+      </w:pPr>
+    </w:p>
+    <w:p>
+      <w:pPr>
+        <w:pStyle w:val="Heading3"/>
+        <w:rPr>
+          <w:lang w:val="nb-NO"/>
+        </w:rPr>
+      </w:pPr>
+      <w:r>
+        <w:rPr>
+          <w:lang w:val="nb-NO"/>
+        </w:rPr>
+        <w:t>Flere Virtuelle maskiner (Linux, Kun SSH-tilgang på en av dem)</w:t>
+      </w:r>
+    </w:p>
+    <w:p>
+      <w:pPr>
+        <w:ind w:left="561"/>
+        <w:rPr>
+          <w:lang w:val="nb-NO"/>
+        </w:rPr>
+      </w:pPr>
+      <w:r>
+        <w:rPr>
+          <w:lang w:val="nb-NO"/>
+        </w:rPr>
+        <w:t xml:space="preserve">Man ønsker gjerne flere VM-er i infrastrukturen sin som snakker sammen. Dette gjøres ved å opprette dem i templaten og knytte dem til det samme virtuelle nettverket. </w:t>
+      </w:r>
+      <w:r>
+        <w:rPr>
+          <w:lang w:val="nb-NO"/>
+        </w:rPr>
+        <w:t xml:space="preserve">For å sikre god redundans og tilgjengelighet bør disse plasseres i forskjellige datasentre. Dette gjøres ved å legge alle de virtuelle maskinene til i et «availability set». </w:t>
+      </w:r>
+      <w:r>
+        <w:rPr>
+          <w:lang w:val="nb-NO"/>
+        </w:rPr>
+        <w:t>En infrastruktur med 3 VM-er har følgende struktur.</w:t>
+      </w:r>
+    </w:p>
+    <w:p>
+      <w:pPr>
+        <w:ind w:left="561"/>
+        <w:rPr>
+          <w:lang w:val="nb-NO"/>
+        </w:rPr>
+      </w:pPr>
+      <w:r>
+        <w:rPr>
+          <w:noProof/>
+          <w:lang w:val="nb-NO" w:eastAsia="nb-NO"/>
+        </w:rPr>
+        <w:drawing>
+          <wp:inline distT="0" distB="0" distL="0" distR="0" wp14:anchorId="5DD39E56" wp14:editId="0EC3289D">
+            <wp:extent cx="6019800" cy="4248150"/>
+            <wp:effectExtent l="0" t="0" r="0" b="0"/>
+            <wp:docPr id="10" name="Picture 10"/>
+            <wp:cNvGraphicFramePr>
+              <a:graphicFrameLocks xmlns:a="http://schemas.openxmlformats.org/drawingml/2006/main" noChangeAspect="1"/>
+            </wp:cNvGraphicFramePr>
+            <a:graphic xmlns:a="http://schemas.openxmlformats.org/drawingml/2006/main">
+              <a:graphicData uri="http://schemas.openxmlformats.org/drawingml/2006/picture">
+                <pic:pic xmlns:pic="http://schemas.openxmlformats.org/drawingml/2006/picture">
+                  <pic:nvPicPr>
+                    <pic:cNvPr id="10" name="3-VMs-structure(1).png"/>
+                    <pic:cNvPicPr/>
+                  </pic:nvPicPr>
+                  <pic:blipFill>
+                    <a:blip r:embed="rId28">
+                      <a:extLst>
+                        <a:ext uri="{28A0092B-C50C-407E-A947-70E740481C1C}">
+                          <a14:useLocalDpi xmlns:a14="http://schemas.microsoft.com/office/drawing/2010/main" val="0"/>
+                        </a:ext>
+                      </a:extLst>
+                    </a:blip>
+                    <a:stretch>
+                      <a:fillRect/>
+                    </a:stretch>
+                  </pic:blipFill>
+                  <pic:spPr>
+                    <a:xfrm>
+                      <a:off x="0" y="0"/>
+                      <a:ext cx="6019800" cy="4248150"/>
+                    </a:xfrm>
+                    <a:prstGeom prst="rect">
+                      <a:avLst/>
+                    </a:prstGeom>
+                  </pic:spPr>
+                </pic:pic>
+              </a:graphicData>
+            </a:graphic>
+          </wp:inline>
+        </w:drawing>
+      </w:r>
+    </w:p>
+    <w:p>
+      <w:pPr>
+        <w:ind w:left="561"/>
+        <w:rPr>
+          <w:lang w:val="nb-NO"/>
+        </w:rPr>
+      </w:pPr>
+      <w:r>
+        <w:rPr>
+          <w:lang w:val="nb-NO"/>
+        </w:rPr>
+        <w:t>Merk at det kun er Virtual Machine 1 som har en Public IP-address tilknyttet seg. Dette gjør at det kun er den som er tilgjengelig via SSH. For å få tilgang til de andre maskinene må</w:t>
+      </w:r>
+      <w:r>
+        <w:rPr>
+          <w:lang w:val="nb-NO"/>
+        </w:rPr>
+        <w:t xml:space="preserve"> man</w:t>
+      </w:r>
+      <w:r>
+        <w:rPr>
+          <w:lang w:val="nb-NO"/>
+        </w:rPr>
+        <w:t xml:space="preserve"> kjøre SSH fra Virtual Machine 1.</w:t>
+      </w:r>
+      <w:r>
+        <w:rPr>
+          <w:lang w:val="nb-NO"/>
+        </w:rPr>
+        <w:t xml:space="preserve"> Templaten for denne infrastrukturen kan sees i den vedlagte filer (TODO: legg ved fil).</w:t>
+      </w:r>
+      <w:r>
+        <w:rPr>
+          <w:lang w:val="nb-NO"/>
+        </w:rPr>
+        <w:t xml:space="preserve"> Denne templaten introduserer funksjonen «copyIndex()». Denne funksjonen kan brukes på en ressurs som inneholder attributten «copy». Attributten spesifiserer hvor mange kopier som skal opprettes av denne ressursen. De opprettes ved hjelp av en løkke og «copyIndex()» gir verdien til iteratoren. Typisk bruk er å navngi ressursen som [concat(‘ressursNavn’, copyIndex()] hvor concat konkatenerer to objekter.</w:t>
+      </w:r>
       <w:bookmarkStart w:id="25" w:name="_GoBack"/>
       <w:bookmarkEnd w:id="25"/>
     </w:p>
     <w:p>
       <w:pPr>
-        <w:ind w:left="561"/>
-        <w:rPr>
-          <w:lang w:val="nb-NO"/>
-        </w:rPr>
-      </w:pPr>
-    </w:p>
-    <w:p>
-      <w:pPr>
         <w:pStyle w:val="Heading2"/>
         <w:rPr>
           <w:lang w:val="nb-NO"/>
@@ -5318,6 +5466,7 @@
         <w:rPr>
           <w:lang w:val="nb-NO"/>
         </w:rPr>
+        <w:lastRenderedPageBreak/>
         <w:t>Softlayer</w:t>
       </w:r>
       <w:bookmarkEnd w:id="24"/>
@@ -5347,7 +5496,7 @@
         </w:rPr>
         <w:t xml:space="preserve">Lenke: </w:t>
       </w:r>
-      <w:hyperlink r:id="rId28" w:history="1">
+      <w:hyperlink r:id="rId29" w:history="1">
         <w:r>
           <w:rPr>
             <w:rStyle w:val="Hyperlink"/>
@@ -5400,59 +5549,6 @@
           <w:lang w:val="nb-NO"/>
         </w:rPr>
       </w:pPr>
-      <w:hyperlink r:id="rId29" w:history="1">
-        <w:r>
-          <w:rPr>
-            <w:rStyle w:val="Hyperlink"/>
-            <w:noProof w:val="0"/>
-            <w:lang w:val="nb-NO"/>
-          </w:rPr>
-          <w:t>https://www.terraform.io/</w:t>
-        </w:r>
-      </w:hyperlink>
-    </w:p>
-    <w:p>
-      <w:pPr>
-        <w:pStyle w:val="NormalWeb"/>
-        <w:spacing w:before="0" w:beforeAutospacing="0" w:after="0" w:afterAutospacing="0"/>
-        <w:rPr>
-          <w:rFonts w:ascii="Calibri" w:hAnsi="Calibri"/>
-          <w:b/>
-          <w:bCs/>
-          <w:color w:val="000000"/>
-          <w:sz w:val="22"/>
-          <w:szCs w:val="22"/>
-        </w:rPr>
-      </w:pPr>
-      <w:r>
-        <w:rPr>
-          <w:rFonts w:ascii="Calibri" w:hAnsi="Calibri"/>
-          <w:b/>
-          <w:bCs/>
-          <w:color w:val="000000"/>
-          <w:sz w:val="22"/>
-          <w:szCs w:val="22"/>
-        </w:rPr>
-        <w:t>Lenker</w:t>
-      </w:r>
-    </w:p>
-    <w:p>
-      <w:pPr>
-        <w:rPr>
-          <w:lang w:val="nb-NO"/>
-        </w:rPr>
-      </w:pPr>
-      <w:r>
-        <w:rPr>
-          <w:rFonts w:ascii="Calibri" w:hAnsi="Calibri"/>
-          <w:bCs/>
-          <w:color w:val="000000"/>
-          <w:sz w:val="22"/>
-          <w:szCs w:val="22"/>
-          <w:lang w:val="nb-NO"/>
-        </w:rPr>
-        <w:t xml:space="preserve">Hjemmeside: </w:t>
-      </w:r>
       <w:hyperlink r:id="rId30" w:history="1">
         <w:r>
           <w:rPr>
@@ -5466,6 +5562,59 @@
     </w:p>
     <w:p>
       <w:pPr>
+        <w:pStyle w:val="NormalWeb"/>
+        <w:spacing w:before="0" w:beforeAutospacing="0" w:after="0" w:afterAutospacing="0"/>
+        <w:rPr>
+          <w:rFonts w:ascii="Calibri" w:hAnsi="Calibri"/>
+          <w:b/>
+          <w:bCs/>
+          <w:color w:val="000000"/>
+          <w:sz w:val="22"/>
+          <w:szCs w:val="22"/>
+        </w:rPr>
+      </w:pPr>
+      <w:r>
+        <w:rPr>
+          <w:rFonts w:ascii="Calibri" w:hAnsi="Calibri"/>
+          <w:b/>
+          <w:bCs/>
+          <w:color w:val="000000"/>
+          <w:sz w:val="22"/>
+          <w:szCs w:val="22"/>
+        </w:rPr>
+        <w:t>Lenker</w:t>
+      </w:r>
+    </w:p>
+    <w:p>
+      <w:pPr>
+        <w:rPr>
+          <w:lang w:val="nb-NO"/>
+        </w:rPr>
+      </w:pPr>
+      <w:r>
+        <w:rPr>
+          <w:rFonts w:ascii="Calibri" w:hAnsi="Calibri"/>
+          <w:bCs/>
+          <w:color w:val="000000"/>
+          <w:sz w:val="22"/>
+          <w:szCs w:val="22"/>
+          <w:lang w:val="nb-NO"/>
+        </w:rPr>
+        <w:t xml:space="preserve">Hjemmeside: </w:t>
+      </w:r>
+      <w:hyperlink r:id="rId31" w:history="1">
+        <w:r>
+          <w:rPr>
+            <w:rStyle w:val="Hyperlink"/>
+            <w:noProof w:val="0"/>
+            <w:lang w:val="nb-NO"/>
+          </w:rPr>
+          <w:t>https://www.terraform.io/</w:t>
+        </w:r>
+      </w:hyperlink>
+    </w:p>
+    <w:p>
+      <w:pPr>
         <w:rPr>
           <w:rFonts w:ascii="Calibri" w:hAnsi="Calibri"/>
           <w:color w:val="000000"/>
@@ -5484,7 +5633,7 @@
         </w:rPr>
         <w:t xml:space="preserve">Creating Credentials: </w:t>
       </w:r>
-      <w:hyperlink r:id="rId31" w:history="1">
+      <w:hyperlink r:id="rId32" w:history="1">
         <w:r>
           <w:rPr>
             <w:rStyle w:val="Hyperlink"/>
@@ -5518,7 +5667,7 @@
         </w:rPr>
         <w:t xml:space="preserve">Azure RM Provider: </w:t>
       </w:r>
-      <w:hyperlink r:id="rId32" w:history="1">
+      <w:hyperlink r:id="rId33" w:history="1">
         <w:r>
           <w:rPr>
             <w:rStyle w:val="Hyperlink"/>
@@ -5548,7 +5697,7 @@
         </w:rPr>
         <w:t xml:space="preserve">Getting started: </w:t>
       </w:r>
-      <w:hyperlink r:id="rId33" w:history="1">
+      <w:hyperlink r:id="rId34" w:history="1">
         <w:r>
           <w:rPr>
             <w:rStyle w:val="Hyperlink"/>
@@ -5584,7 +5733,7 @@
         </w:rPr>
         <w:t xml:space="preserve">Example: VM: </w:t>
       </w:r>
-      <w:hyperlink r:id="rId34" w:history="1">
+      <w:hyperlink r:id="rId35" w:history="1">
         <w:r>
           <w:rPr>
             <w:rStyle w:val="Hyperlink"/>
@@ -5658,7 +5807,7 @@
         </w:rPr>
         <w:t xml:space="preserve">Lenke: </w:t>
       </w:r>
-      <w:hyperlink r:id="rId37" w:history="1">
+      <w:hyperlink r:id="rId38" w:history="1">
         <w:r>
           <w:rPr>
             <w:rStyle w:val="Hyperlink"/>
@@ -6271,10 +6420,10 @@
       </w:r>
     </w:p>
     <w:sectPr>
-      <w:headerReference w:type="default" r:id="rId38"/>
-      <w:footerReference w:type="default" r:id="rId39"/>
-      <w:headerReference w:type="first" r:id="rId40"/>
-      <w:footerReference w:type="first" r:id="rId41"/>
+      <w:headerReference w:type="default" r:id="rId39"/>
+      <w:footerReference w:type="default" r:id="rId40"/>
+      <w:headerReference w:type="first" r:id="rId41"/>
+      <w:footerReference w:type="first" r:id="rId42"/>
       <w:pgSz w:w="11907" w:h="16840" w:code="9"/>
       <w:pgMar w:top="1871" w:right="794" w:bottom="1797" w:left="1134" w:header="454" w:footer="737" w:gutter="0"/>
       <w:cols w:space="720"/>
@@ -6609,7 +6758,7 @@
       <w:rPr>
         <w:noProof/>
       </w:rPr>
-      <w:t>9</w:t>
+      <w:t>10</w:t>
     </w:r>
     <w:r>
       <w:fldChar w:fldCharType="end"/>
@@ -6617,14 +6766,27 @@
     <w:r>
       <w:t>/</w:t>
     </w:r>
-    <w:fldSimple w:instr=" NUMPAGES  \* MERGEFORMAT ">
-      <w:r>
-        <w:rPr>
-          <w:noProof/>
-        </w:rPr>
-        <w:t>9</w:t>
-      </w:r>
-    </w:fldSimple>
+    <w:r>
+      <w:fldChar w:fldCharType="begin"/>
+    </w:r>
+    <w:r>
+      <w:instrText xml:space="preserve"> NUMPAGES  \* MERGEFORMAT </w:instrText>
+    </w:r>
+    <w:r>
+      <w:fldChar w:fldCharType="separate"/>
+    </w:r>
+    <w:r>
+      <w:rPr>
+        <w:noProof/>
+      </w:rPr>
+      <w:t>10</w:t>
+    </w:r>
+    <w:r>
+      <w:rPr>
+        <w:noProof/>
+      </w:rPr>
+      <w:fldChar w:fldCharType="end"/>
+    </w:r>
   </w:p>
 </w:ftr>
 </file>
@@ -6819,14 +6981,27 @@
     <w:r>
       <w:t>/</w:t>
     </w:r>
-    <w:fldSimple w:instr=" NUMPAGES  \* MERGEFORMAT ">
-      <w:r>
-        <w:rPr>
-          <w:noProof/>
-        </w:rPr>
-        <w:t>9</w:t>
-      </w:r>
-    </w:fldSimple>
+    <w:r>
+      <w:fldChar w:fldCharType="begin"/>
+    </w:r>
+    <w:r>
+      <w:instrText xml:space="preserve"> NUMPAGES  \* MERGEFORMAT </w:instrText>
+    </w:r>
+    <w:r>
+      <w:fldChar w:fldCharType="separate"/>
+    </w:r>
+    <w:r>
+      <w:rPr>
+        <w:noProof/>
+      </w:rPr>
+      <w:t>10</w:t>
+    </w:r>
+    <w:r>
+      <w:rPr>
+        <w:noProof/>
+      </w:rPr>
+      <w:fldChar w:fldCharType="end"/>
+    </w:r>
   </w:p>
 </w:ftr>
 </file>
@@ -6954,7 +7129,7 @@
         <w:szCs w:val="16"/>
         <w:lang w:val="nb-NO"/>
       </w:rPr>
-      <w:t>24 juni 2016</w:t>
+      <w:t>27 juni 2016</w:t>
     </w:r>
     <w:r>
       <w:rPr>
@@ -7159,7 +7334,7 @@
         <w:szCs w:val="16"/>
         <w:lang w:val="nb-NO"/>
       </w:rPr>
-      <w:t>24 juni 2016</w:t>
+      <w:t>27 juni 2016</w:t>
     </w:r>
     <w:r>
       <w:rPr>
@@ -7287,7 +7462,7 @@
         <v:path o:extrusionok="f" gradientshapeok="t" o:connecttype="rect"/>
         <o:lock v:ext="edit" aspectratio="t"/>
       </v:shapetype>
-      <v:shape id="_x0000_i1099" type="#_x0000_t75" style="width:18pt;height:13.8pt;visibility:visible" o:bullet="t">
+      <v:shape id="_x0000_i1043" type="#_x0000_t75" style="width:18pt;height:13.8pt;visibility:visible" o:bullet="t">
         <v:imagedata r:id="rId1" o:title=""/>
       </v:shape>
     </w:pict>
@@ -14520,18 +14695,18 @@
 </file>
 
 <file path=customXml/item1.xml><?xml version="1.0" encoding="utf-8"?>
+<p:properties xmlns:p="http://schemas.microsoft.com/office/2006/metadata/properties" xmlns:xsi="http://www.w3.org/2001/XMLSchema-instance" xmlns:pc="http://schemas.microsoft.com/office/infopath/2007/PartnerControls">
+  <documentManagement/>
+</p:properties>
+</file>
+
+<file path=customXml/item2.xml><?xml version="1.0" encoding="utf-8"?>
 <?mso-contentType ?>
 <FormTemplates xmlns="http://schemas.microsoft.com/sharepoint/v3/contenttype/forms">
   <Display>DocumentLibraryForm</Display>
   <Edit>DocumentLibraryForm</Edit>
   <New>DocumentLibraryForm</New>
 </FormTemplates>
-</file>
-
-<file path=customXml/item2.xml><?xml version="1.0" encoding="utf-8"?>
-<p:properties xmlns:p="http://schemas.microsoft.com/office/2006/metadata/properties" xmlns:xsi="http://www.w3.org/2001/XMLSchema-instance" xmlns:pc="http://schemas.microsoft.com/office/infopath/2007/PartnerControls">
-  <documentManagement/>
-</p:properties>
 </file>
 
 <file path=customXml/item3.xml><?xml version="1.0" encoding="utf-8"?>
@@ -14653,18 +14828,18 @@
 </file>
 
 <file path=customXml/itemProps1.xml><?xml version="1.0" encoding="utf-8"?>
-<ds:datastoreItem xmlns:ds="http://schemas.openxmlformats.org/officeDocument/2006/customXml" ds:itemID="{C78F3DAE-8A7C-48B2-874C-88309CF6F99D}">
+<ds:datastoreItem xmlns:ds="http://schemas.openxmlformats.org/officeDocument/2006/customXml" ds:itemID="{666640A4-E706-49EF-8961-26A0FD5B907B}">
   <ds:schemaRefs>
-    <ds:schemaRef ds:uri="http://schemas.microsoft.com/sharepoint/v3/contenttype/forms"/>
+    <ds:schemaRef ds:uri="http://schemas.microsoft.com/office/2006/metadata/properties"/>
+    <ds:schemaRef ds:uri="http://schemas.microsoft.com/office/infopath/2007/PartnerControls"/>
   </ds:schemaRefs>
 </ds:datastoreItem>
 </file>
 
 <file path=customXml/itemProps2.xml><?xml version="1.0" encoding="utf-8"?>
-<ds:datastoreItem xmlns:ds="http://schemas.openxmlformats.org/officeDocument/2006/customXml" ds:itemID="{666640A4-E706-49EF-8961-26A0FD5B907B}">
+<ds:datastoreItem xmlns:ds="http://schemas.openxmlformats.org/officeDocument/2006/customXml" ds:itemID="{C78F3DAE-8A7C-48B2-874C-88309CF6F99D}">
   <ds:schemaRefs>
-    <ds:schemaRef ds:uri="http://schemas.microsoft.com/office/2006/metadata/properties"/>
-    <ds:schemaRef ds:uri="http://schemas.microsoft.com/office/infopath/2007/PartnerControls"/>
+    <ds:schemaRef ds:uri="http://schemas.microsoft.com/sharepoint/v3/contenttype/forms"/>
   </ds:schemaRefs>
 </ds:datastoreItem>
 </file>
@@ -14686,7 +14861,7 @@
 </file>
 
 <file path=customXml/itemProps4.xml><?xml version="1.0" encoding="utf-8"?>
-<ds:datastoreItem xmlns:ds="http://schemas.openxmlformats.org/officeDocument/2006/customXml" ds:itemID="{E6A3EA0B-0444-4ACC-9827-5C28EF1D15A0}">
+<ds:datastoreItem xmlns:ds="http://schemas.openxmlformats.org/officeDocument/2006/customXml" ds:itemID="{6A9013E8-1B6E-4F13-9B0E-2DD6C4D76830}">
   <ds:schemaRefs>
     <ds:schemaRef ds:uri="http://schemas.openxmlformats.org/officeDocument/2006/bibliography"/>
   </ds:schemaRefs>

</xml_diff>